<commit_message>
setting up for heroku migration
</commit_message>
<xml_diff>
--- a/1st Project--Brief .docx
+++ b/1st Project--Brief .docx
@@ -24,12 +24,36 @@
     <w:p/>
     <w:p>
       <w:r>
-        <w:t>A resource / website  for students practicing acro-yoga.</w:t>
-      </w:r>
-    </w:p>
-    <w:p>
-      <w:r>
-        <w:t>Most students take acro yoga classes at a gym or they learn it from their friends, playing at parks, etc.</w:t>
+        <w:t xml:space="preserve">A resource / </w:t>
+      </w:r>
+      <w:proofErr w:type="gramStart"/>
+      <w:r>
+        <w:t>website  for</w:t>
+      </w:r>
+      <w:proofErr w:type="gramEnd"/>
+      <w:r>
+        <w:t xml:space="preserve"> students practicing </w:t>
+      </w:r>
+      <w:proofErr w:type="spellStart"/>
+      <w:r>
+        <w:t>acro</w:t>
+      </w:r>
+      <w:proofErr w:type="spellEnd"/>
+      <w:r>
+        <w:t>-yoga.</w:t>
+      </w:r>
+    </w:p>
+    <w:p>
+      <w:r>
+        <w:t xml:space="preserve">Most students take </w:t>
+      </w:r>
+      <w:proofErr w:type="spellStart"/>
+      <w:r>
+        <w:t>acro</w:t>
+      </w:r>
+      <w:proofErr w:type="spellEnd"/>
+      <w:r>
+        <w:t xml:space="preserve"> yoga classes at a gym or they learn it from their friends, playing at parks, etc.</w:t>
       </w:r>
     </w:p>
     <w:p/>
@@ -47,7 +71,15 @@
     <w:p/>
     <w:p>
       <w:r>
-        <w:t>(Some students jump into poses not understanding the prerequisite poses that were needed prior to executing more difficult washing machines)</w:t>
+        <w:t xml:space="preserve">(Some </w:t>
+      </w:r>
+      <w:proofErr w:type="gramStart"/>
+      <w:r>
+        <w:t>students</w:t>
+      </w:r>
+      <w:proofErr w:type="gramEnd"/>
+      <w:r>
+        <w:t xml:space="preserve"> jump into poses not understanding the prerequisite poses that were needed prior to executing more difficult washing machines)</w:t>
       </w:r>
     </w:p>
     <w:p>
@@ -117,10 +149,26 @@
     </w:p>
     <w:p>
       <w:r>
-        <w:t xml:space="preserve">2.)  </w:t>
-      </w:r>
-      <w:r>
-        <w:t xml:space="preserve">Teachers or advanced practicioners who create an account, and uploads additional sites to the list of existing videos.  </w:t>
+        <w:t>2.</w:t>
+      </w:r>
+      <w:proofErr w:type="gramStart"/>
+      <w:r>
+        <w:t xml:space="preserve">)  </w:t>
+      </w:r>
+      <w:r>
+        <w:t>Teachers</w:t>
+      </w:r>
+      <w:proofErr w:type="gramEnd"/>
+      <w:r>
+        <w:t xml:space="preserve"> or advanced </w:t>
+      </w:r>
+      <w:proofErr w:type="spellStart"/>
+      <w:r>
+        <w:t>practicioners</w:t>
+      </w:r>
+      <w:proofErr w:type="spellEnd"/>
+      <w:r>
+        <w:t xml:space="preserve"> who create an account, and uploads additional sites to the list of existing videos.  </w:t>
       </w:r>
     </w:p>
     <w:p/>
@@ -225,10 +273,113 @@
           <w:ilvl w:val="0"/>
           <w:numId w:val="5"/>
         </w:numPr>
-      </w:pPr>
-      <w:r>
-        <w:t>First Name</w:t>
-      </w:r>
+        <w:rPr>
+          <w:rFonts w:ascii="Menlo Regular" w:hAnsi="Menlo Regular" w:cs="Menlo Regular"/>
+          <w:color w:val="008000"/>
+          <w:sz w:val="22"/>
+          <w:szCs w:val="22"/>
+        </w:rPr>
+      </w:pPr>
+      <w:proofErr w:type="spellStart"/>
+      <w:proofErr w:type="gramStart"/>
+      <w:r>
+        <w:rPr>
+          <w:rFonts w:ascii="Menlo Regular" w:hAnsi="Menlo Regular" w:cs="Menlo Regular"/>
+          <w:color w:val="008000"/>
+          <w:sz w:val="22"/>
+          <w:szCs w:val="22"/>
+        </w:rPr>
+        <w:t>sequelize</w:t>
+      </w:r>
+      <w:proofErr w:type="spellEnd"/>
+      <w:proofErr w:type="gramEnd"/>
+      <w:r>
+        <w:rPr>
+          <w:rFonts w:ascii="Menlo Regular" w:hAnsi="Menlo Regular" w:cs="Menlo Regular"/>
+          <w:color w:val="008000"/>
+          <w:sz w:val="22"/>
+          <w:szCs w:val="22"/>
+        </w:rPr>
+        <w:t xml:space="preserve"> </w:t>
+      </w:r>
+      <w:proofErr w:type="spellStart"/>
+      <w:r>
+        <w:rPr>
+          <w:rFonts w:ascii="Menlo Regular" w:hAnsi="Menlo Regular" w:cs="Menlo Regular"/>
+          <w:color w:val="008000"/>
+          <w:sz w:val="22"/>
+          <w:szCs w:val="22"/>
+        </w:rPr>
+        <w:t>model:</w:t>
+      </w:r>
+      <w:r>
+        <w:rPr>
+          <w:rFonts w:ascii="Menlo Regular" w:hAnsi="Menlo Regular" w:cs="Menlo Regular"/>
+          <w:color w:val="008000"/>
+          <w:sz w:val="22"/>
+          <w:szCs w:val="22"/>
+        </w:rPr>
+        <w:t>create</w:t>
+      </w:r>
+      <w:proofErr w:type="spellEnd"/>
+      <w:r>
+        <w:rPr>
+          <w:rFonts w:ascii="Menlo Regular" w:hAnsi="Menlo Regular" w:cs="Menlo Regular"/>
+          <w:color w:val="008000"/>
+          <w:sz w:val="22"/>
+          <w:szCs w:val="22"/>
+        </w:rPr>
+        <w:t xml:space="preserve"> --name User –-attributes </w:t>
+      </w:r>
+      <w:proofErr w:type="spellStart"/>
+      <w:r>
+        <w:rPr>
+          <w:rFonts w:ascii="Menlo Regular" w:hAnsi="Menlo Regular" w:cs="Menlo Regular"/>
+          <w:color w:val="008000"/>
+          <w:sz w:val="22"/>
+          <w:szCs w:val="22"/>
+        </w:rPr>
+        <w:t>first_name:string,last_name:string,</w:t>
+      </w:r>
+      <w:r>
+        <w:rPr>
+          <w:rFonts w:ascii="Menlo Regular" w:hAnsi="Menlo Regular" w:cs="Menlo Regular"/>
+          <w:color w:val="008000"/>
+          <w:sz w:val="22"/>
+          <w:szCs w:val="22"/>
+        </w:rPr>
+        <w:t>email:string</w:t>
+      </w:r>
+      <w:proofErr w:type="spellEnd"/>
+      <w:r>
+        <w:rPr>
+          <w:rFonts w:ascii="Menlo Regular" w:hAnsi="Menlo Regular" w:cs="Menlo Regular"/>
+          <w:color w:val="008000"/>
+          <w:sz w:val="22"/>
+          <w:szCs w:val="22"/>
+        </w:rPr>
+        <w:t xml:space="preserve">, </w:t>
+      </w:r>
+      <w:proofErr w:type="spellStart"/>
+      <w:r>
+        <w:rPr>
+          <w:rFonts w:ascii="Menlo Regular" w:hAnsi="Menlo Regular" w:cs="Menlo Regular"/>
+          <w:color w:val="008000"/>
+          <w:sz w:val="22"/>
+          <w:szCs w:val="22"/>
+        </w:rPr>
+        <w:t>user_name:string,</w:t>
+      </w:r>
+      <w:r>
+        <w:rPr>
+          <w:rFonts w:ascii="Menlo Regular" w:hAnsi="Menlo Regular" w:cs="Menlo Regular"/>
+          <w:color w:val="008000"/>
+          <w:sz w:val="22"/>
+          <w:szCs w:val="22"/>
+        </w:rPr>
+        <w:t>password:string</w:t>
+      </w:r>
+      <w:proofErr w:type="spellEnd"/>
     </w:p>
     <w:p>
       <w:pPr>
@@ -238,9 +389,11 @@
           <w:numId w:val="5"/>
         </w:numPr>
       </w:pPr>
-      <w:r>
-        <w:t>Last Name</w:t>
-      </w:r>
+      <w:proofErr w:type="spellStart"/>
+      <w:r>
+        <w:t>First_name</w:t>
+      </w:r>
+      <w:proofErr w:type="spellEnd"/>
     </w:p>
     <w:p>
       <w:pPr>
@@ -250,9 +403,14 @@
           <w:numId w:val="5"/>
         </w:numPr>
       </w:pPr>
-      <w:r>
-        <w:t xml:space="preserve">Email </w:t>
-      </w:r>
+      <w:proofErr w:type="spellStart"/>
+      <w:r>
+        <w:t>Last_n</w:t>
+      </w:r>
+      <w:r>
+        <w:t>ame</w:t>
+      </w:r>
+      <w:proofErr w:type="spellEnd"/>
     </w:p>
     <w:p>
       <w:pPr>
@@ -262,8 +420,17 @@
           <w:numId w:val="5"/>
         </w:numPr>
       </w:pPr>
-      <w:r>
-        <w:t xml:space="preserve">Login </w:t>
+      <w:proofErr w:type="gramStart"/>
+      <w:r>
+        <w:lastRenderedPageBreak/>
+        <w:t>e</w:t>
+      </w:r>
+      <w:r>
+        <w:t>mail</w:t>
+      </w:r>
+      <w:proofErr w:type="gramEnd"/>
+      <w:r>
+        <w:t xml:space="preserve"> </w:t>
       </w:r>
     </w:p>
     <w:p>
@@ -274,35 +441,138 @@
           <w:numId w:val="5"/>
         </w:numPr>
       </w:pPr>
-      <w:r>
-        <w:lastRenderedPageBreak/>
+      <w:proofErr w:type="spellStart"/>
+      <w:proofErr w:type="gramStart"/>
+      <w:r>
+        <w:t>user</w:t>
+      </w:r>
+      <w:proofErr w:type="gramEnd"/>
+      <w:r>
+        <w:t>_name</w:t>
+      </w:r>
+      <w:proofErr w:type="spellEnd"/>
+      <w:r>
+        <w:t xml:space="preserve"> </w:t>
+      </w:r>
+    </w:p>
+    <w:p>
+      <w:pPr>
+        <w:pStyle w:val="ListParagraph"/>
+        <w:numPr>
+          <w:ilvl w:val="0"/>
+          <w:numId w:val="5"/>
+        </w:numPr>
+      </w:pPr>
+      <w:proofErr w:type="gramStart"/>
+      <w:r>
+        <w:t>p</w:t>
+      </w:r>
+      <w:r>
+        <w:t>assword</w:t>
+      </w:r>
+      <w:proofErr w:type="gramEnd"/>
+    </w:p>
+    <w:p>
+      <w:pPr>
+        <w:pStyle w:val="ListParagraph"/>
+        <w:numPr>
+          <w:ilvl w:val="0"/>
+          <w:numId w:val="5"/>
+        </w:numPr>
+        <w:rPr>
+          <w:strike/>
+        </w:rPr>
+      </w:pPr>
+      <w:proofErr w:type="gramStart"/>
+      <w:r>
+        <w:rPr>
+          <w:strike/>
+        </w:rPr>
+        <w:t>a</w:t>
+      </w:r>
+      <w:r>
+        <w:rPr>
+          <w:strike/>
+        </w:rPr>
+        <w:t>ddress</w:t>
+      </w:r>
+      <w:proofErr w:type="gramEnd"/>
+    </w:p>
+    <w:p>
+      <w:pPr>
+        <w:pStyle w:val="ListParagraph"/>
+        <w:numPr>
+          <w:ilvl w:val="0"/>
+          <w:numId w:val="5"/>
+        </w:numPr>
+        <w:rPr>
+          <w:strike/>
+        </w:rPr>
+      </w:pPr>
+      <w:r>
+        <w:rPr>
+          <w:strike/>
+        </w:rPr>
+        <w:t>Yes / No to being on mailing list</w:t>
+      </w:r>
+      <w:r>
+        <w:rPr>
+          <w:strike/>
+        </w:rPr>
+        <w:t xml:space="preserve"> (called “list” in the table) </w:t>
+      </w:r>
+    </w:p>
+    <w:p>
+      <w:pPr>
+        <w:pStyle w:val="ListParagraph"/>
+        <w:numPr>
+          <w:ilvl w:val="0"/>
+          <w:numId w:val="4"/>
+        </w:numPr>
+        <w:rPr>
+          <w:strike/>
+        </w:rPr>
+      </w:pPr>
+      <w:r>
+        <w:rPr>
+          <w:strike/>
+        </w:rPr>
+        <w:t>Login Page:</w:t>
+      </w:r>
+    </w:p>
+    <w:p>
+      <w:pPr>
+        <w:pStyle w:val="ListParagraph"/>
+        <w:ind w:left="740"/>
+        <w:rPr>
+          <w:strike/>
+        </w:rPr>
+      </w:pPr>
+      <w:proofErr w:type="spellStart"/>
+      <w:r>
+        <w:rPr>
+          <w:strike/>
+        </w:rPr>
+        <w:t>UserName</w:t>
+      </w:r>
+      <w:proofErr w:type="spellEnd"/>
+    </w:p>
+    <w:p>
+      <w:pPr>
+        <w:pStyle w:val="ListParagraph"/>
+        <w:ind w:left="740"/>
+        <w:rPr>
+          <w:strike/>
+        </w:rPr>
+      </w:pPr>
+      <w:r>
+        <w:rPr>
+          <w:strike/>
+        </w:rPr>
         <w:t>Password</w:t>
       </w:r>
     </w:p>
-    <w:p>
-      <w:pPr>
-        <w:pStyle w:val="ListParagraph"/>
-        <w:numPr>
-          <w:ilvl w:val="0"/>
-          <w:numId w:val="5"/>
-        </w:numPr>
-      </w:pPr>
-      <w:r>
-        <w:t>Address</w:t>
-      </w:r>
-    </w:p>
-    <w:p>
-      <w:pPr>
-        <w:pStyle w:val="ListParagraph"/>
-        <w:numPr>
-          <w:ilvl w:val="0"/>
-          <w:numId w:val="5"/>
-        </w:numPr>
-      </w:pPr>
-      <w:r>
-        <w:t>Yes / No to being on mailing list</w:t>
-      </w:r>
-    </w:p>
+    <w:p/>
     <w:p>
       <w:pPr>
         <w:pStyle w:val="ListParagraph"/>
@@ -312,7 +582,210 @@
         </w:numPr>
       </w:pPr>
       <w:r>
-        <w:t>Login Page:</w:t>
+        <w:t>Already logged in or signed up-</w:t>
+      </w:r>
+      <w:r>
+        <w:sym w:font="Wingdings" w:char="F0E0"/>
+      </w:r>
+      <w:r>
+        <w:t xml:space="preserve"> Selection page </w:t>
+      </w:r>
+    </w:p>
+    <w:p>
+      <w:pPr>
+        <w:pStyle w:val="ListParagraph"/>
+        <w:numPr>
+          <w:ilvl w:val="0"/>
+          <w:numId w:val="3"/>
+        </w:numPr>
+      </w:pPr>
+      <w:r>
+        <w:t xml:space="preserve">Level 1, Level 2, Level 3 </w:t>
+      </w:r>
+      <w:r>
+        <w:sym w:font="Wingdings" w:char="F0E0"/>
+      </w:r>
+      <w:r>
+        <w:t xml:space="preserve"> opens </w:t>
+      </w:r>
+      <w:r>
+        <w:t xml:space="preserve">on my site </w:t>
+      </w:r>
+      <w:proofErr w:type="gramStart"/>
+      <w:r>
+        <w:t>( all</w:t>
+      </w:r>
+      <w:proofErr w:type="gramEnd"/>
+      <w:r>
+        <w:t xml:space="preserve"> of my pages will have the </w:t>
+      </w:r>
+      <w:proofErr w:type="spellStart"/>
+      <w:r>
+        <w:t>LogOut</w:t>
+      </w:r>
+      <w:proofErr w:type="spellEnd"/>
+      <w:r>
+        <w:t xml:space="preserve"> button) </w:t>
+      </w:r>
+    </w:p>
+    <w:p>
+      <w:pPr>
+        <w:pStyle w:val="ListParagraph"/>
+        <w:numPr>
+          <w:ilvl w:val="0"/>
+          <w:numId w:val="3"/>
+        </w:numPr>
+        <w:rPr>
+          <w:highlight w:val="yellow"/>
+        </w:rPr>
+      </w:pPr>
+      <w:r>
+        <w:t xml:space="preserve">Resources to </w:t>
+      </w:r>
+      <w:proofErr w:type="spellStart"/>
+      <w:r>
+        <w:t>Acro</w:t>
+      </w:r>
+      <w:proofErr w:type="spellEnd"/>
+      <w:r>
+        <w:t xml:space="preserve"> Maps-</w:t>
+      </w:r>
+      <w:r>
+        <w:sym w:font="Wingdings" w:char="F0E0"/>
+      </w:r>
+      <w:r>
+        <w:t xml:space="preserve"> opens in another tab</w:t>
+      </w:r>
+      <w:r>
+        <w:t xml:space="preserve"> (html attribute needs to be added on the a-tag)  </w:t>
+      </w:r>
+      <w:r>
+        <w:rPr>
+          <w:highlight w:val="yellow"/>
+        </w:rPr>
+        <w:t xml:space="preserve">&lt;a </w:t>
+      </w:r>
+      <w:proofErr w:type="spellStart"/>
+      <w:proofErr w:type="gramStart"/>
+      <w:r>
+        <w:rPr>
+          <w:highlight w:val="yellow"/>
+        </w:rPr>
+        <w:t>href</w:t>
+      </w:r>
+      <w:proofErr w:type="spellEnd"/>
+      <w:r>
+        <w:rPr>
+          <w:highlight w:val="yellow"/>
+        </w:rPr>
+        <w:t xml:space="preserve"> ….</w:t>
+      </w:r>
+      <w:proofErr w:type="gramEnd"/>
+      <w:r>
+        <w:rPr>
+          <w:highlight w:val="yellow"/>
+        </w:rPr>
+        <w:t xml:space="preserve"> </w:t>
+      </w:r>
+      <w:proofErr w:type="gramStart"/>
+      <w:r>
+        <w:rPr>
+          <w:highlight w:val="yellow"/>
+        </w:rPr>
+        <w:t>target</w:t>
+      </w:r>
+      <w:proofErr w:type="gramEnd"/>
+      <w:r>
+        <w:rPr>
+          <w:highlight w:val="yellow"/>
+        </w:rPr>
+        <w:t xml:space="preserve">=”_blank”) </w:t>
+      </w:r>
+    </w:p>
+    <w:p>
+      <w:pPr>
+        <w:pStyle w:val="ListParagraph"/>
+        <w:numPr>
+          <w:ilvl w:val="0"/>
+          <w:numId w:val="3"/>
+        </w:numPr>
+      </w:pPr>
+      <w:r>
+        <w:t xml:space="preserve">Resources to </w:t>
+      </w:r>
+      <w:proofErr w:type="spellStart"/>
+      <w:r>
+        <w:t>AcroPedia</w:t>
+      </w:r>
+      <w:proofErr w:type="spellEnd"/>
+      <w:r>
+        <w:sym w:font="Wingdings" w:char="F0E0"/>
+      </w:r>
+      <w:r>
+        <w:t xml:space="preserve"> opens in another tab</w:t>
+      </w:r>
+    </w:p>
+    <w:p>
+      <w:pPr>
+        <w:pStyle w:val="ListParagraph"/>
+        <w:numPr>
+          <w:ilvl w:val="0"/>
+          <w:numId w:val="3"/>
+        </w:numPr>
+      </w:pPr>
+      <w:r>
+        <w:t xml:space="preserve">Resources to </w:t>
+      </w:r>
+      <w:proofErr w:type="spellStart"/>
+      <w:r>
+        <w:t>Acroyoga</w:t>
+      </w:r>
+      <w:proofErr w:type="spellEnd"/>
+    </w:p>
+    <w:p>
+      <w:pPr>
+        <w:pStyle w:val="ListParagraph"/>
+        <w:numPr>
+          <w:ilvl w:val="0"/>
+          <w:numId w:val="3"/>
+        </w:numPr>
+      </w:pPr>
+      <w:r>
+        <w:t xml:space="preserve">Fun Videos to watch </w:t>
+      </w:r>
+      <w:r>
+        <w:sym w:font="Wingdings" w:char="F0E0"/>
+      </w:r>
+      <w:r>
+        <w:t xml:space="preserve"> opens on my site</w:t>
+      </w:r>
+    </w:p>
+    <w:p>
+      <w:pPr>
+        <w:pStyle w:val="ListParagraph"/>
+        <w:numPr>
+          <w:ilvl w:val="0"/>
+          <w:numId w:val="3"/>
+        </w:numPr>
+      </w:pPr>
+      <w:r>
+        <w:t>Log Out button</w:t>
+      </w:r>
+    </w:p>
+    <w:p/>
+    <w:p>
+      <w:pPr>
+        <w:pStyle w:val="ListParagraph"/>
+        <w:numPr>
+          <w:ilvl w:val="0"/>
+          <w:numId w:val="4"/>
+        </w:numPr>
+      </w:pPr>
+      <w:r>
+        <w:t xml:space="preserve">Tables for </w:t>
+      </w:r>
+      <w:r>
+        <w:t>Videos:</w:t>
       </w:r>
     </w:p>
     <w:p>
@@ -321,179 +794,6 @@
         <w:ind w:left="740"/>
       </w:pPr>
       <w:r>
-        <w:t>UserName</w:t>
-      </w:r>
-    </w:p>
-    <w:p>
-      <w:pPr>
-        <w:pStyle w:val="ListParagraph"/>
-        <w:ind w:left="740"/>
-      </w:pPr>
-      <w:r>
-        <w:t>Password</w:t>
-      </w:r>
-    </w:p>
-    <w:p/>
-    <w:p>
-      <w:pPr>
-        <w:pStyle w:val="ListParagraph"/>
-        <w:numPr>
-          <w:ilvl w:val="0"/>
-          <w:numId w:val="4"/>
-        </w:numPr>
-      </w:pPr>
-      <w:r>
-        <w:t>Already logged in or signed up-</w:t>
-      </w:r>
-      <w:r>
-        <w:sym w:font="Wingdings" w:char="F0E0"/>
-      </w:r>
-      <w:r>
-        <w:t xml:space="preserve"> Selection page </w:t>
-      </w:r>
-    </w:p>
-    <w:p>
-      <w:pPr>
-        <w:pStyle w:val="ListParagraph"/>
-        <w:numPr>
-          <w:ilvl w:val="0"/>
-          <w:numId w:val="3"/>
-        </w:numPr>
-      </w:pPr>
-      <w:r>
-        <w:t xml:space="preserve">Level 1, Level 2, Level 3 </w:t>
-      </w:r>
-      <w:r>
-        <w:sym w:font="Wingdings" w:char="F0E0"/>
-      </w:r>
-      <w:r>
-        <w:t xml:space="preserve"> opens </w:t>
-      </w:r>
-      <w:r>
-        <w:t xml:space="preserve">on my site </w:t>
-      </w:r>
-      <w:r>
-        <w:t xml:space="preserve">( all of my pages will have the LogOut button) </w:t>
-      </w:r>
-    </w:p>
-    <w:p>
-      <w:pPr>
-        <w:pStyle w:val="ListParagraph"/>
-        <w:numPr>
-          <w:ilvl w:val="0"/>
-          <w:numId w:val="3"/>
-        </w:numPr>
-        <w:rPr>
-          <w:highlight w:val="yellow"/>
-        </w:rPr>
-      </w:pPr>
-      <w:r>
-        <w:t>Resources to Acro Maps-</w:t>
-      </w:r>
-      <w:r>
-        <w:sym w:font="Wingdings" w:char="F0E0"/>
-      </w:r>
-      <w:r>
-        <w:t xml:space="preserve"> opens in another tab</w:t>
-      </w:r>
-      <w:r>
-        <w:t xml:space="preserve"> (html attribute needs to be added on the a-tag)  </w:t>
-      </w:r>
-      <w:r>
-        <w:rPr>
-          <w:highlight w:val="yellow"/>
-        </w:rPr>
-        <w:t xml:space="preserve">&lt;a href …. </w:t>
-      </w:r>
-      <w:r>
-        <w:rPr>
-          <w:highlight w:val="yellow"/>
-        </w:rPr>
-        <w:t xml:space="preserve">target=”_blank”) </w:t>
-      </w:r>
-    </w:p>
-    <w:p>
-      <w:pPr>
-        <w:pStyle w:val="ListParagraph"/>
-        <w:numPr>
-          <w:ilvl w:val="0"/>
-          <w:numId w:val="3"/>
-        </w:numPr>
-      </w:pPr>
-      <w:r>
-        <w:t>Resources to AcroPedia</w:t>
-      </w:r>
-      <w:r>
-        <w:sym w:font="Wingdings" w:char="F0E0"/>
-      </w:r>
-      <w:r>
-        <w:t xml:space="preserve"> opens in another tab</w:t>
-      </w:r>
-    </w:p>
-    <w:p>
-      <w:pPr>
-        <w:pStyle w:val="ListParagraph"/>
-        <w:numPr>
-          <w:ilvl w:val="0"/>
-          <w:numId w:val="3"/>
-        </w:numPr>
-      </w:pPr>
-      <w:r>
-        <w:t>Resources to Acroyoga</w:t>
-      </w:r>
-    </w:p>
-    <w:p>
-      <w:pPr>
-        <w:pStyle w:val="ListParagraph"/>
-        <w:numPr>
-          <w:ilvl w:val="0"/>
-          <w:numId w:val="3"/>
-        </w:numPr>
-      </w:pPr>
-      <w:r>
-        <w:t xml:space="preserve">Fun Videos to watch </w:t>
-      </w:r>
-      <w:r>
-        <w:sym w:font="Wingdings" w:char="F0E0"/>
-      </w:r>
-      <w:r>
-        <w:t xml:space="preserve"> opens on my site</w:t>
-      </w:r>
-    </w:p>
-    <w:p>
-      <w:pPr>
-        <w:pStyle w:val="ListParagraph"/>
-        <w:numPr>
-          <w:ilvl w:val="0"/>
-          <w:numId w:val="3"/>
-        </w:numPr>
-      </w:pPr>
-      <w:r>
-        <w:t>Log Out button</w:t>
-      </w:r>
-    </w:p>
-    <w:p/>
-    <w:p>
-      <w:pPr>
-        <w:pStyle w:val="ListParagraph"/>
-        <w:numPr>
-          <w:ilvl w:val="0"/>
-          <w:numId w:val="4"/>
-        </w:numPr>
-      </w:pPr>
-      <w:r>
-        <w:t xml:space="preserve">Tables for </w:t>
-      </w:r>
-      <w:r>
-        <w:t>Videos:</w:t>
-      </w:r>
-    </w:p>
-    <w:p>
-      <w:pPr>
-        <w:pStyle w:val="ListParagraph"/>
-        <w:ind w:left="740"/>
-      </w:pPr>
-      <w:r>
         <w:t>Level 1, Level 2, Level 3</w:t>
       </w:r>
     </w:p>
@@ -530,7 +830,15 @@
         </w:numPr>
       </w:pPr>
       <w:r>
-        <w:t xml:space="preserve">List of pre-requesites or recommended positions  </w:t>
+        <w:t>List of pre-</w:t>
+      </w:r>
+      <w:proofErr w:type="spellStart"/>
+      <w:r>
+        <w:t>requesites</w:t>
+      </w:r>
+      <w:proofErr w:type="spellEnd"/>
+      <w:r>
+        <w:t xml:space="preserve"> or recommended positions  </w:t>
       </w:r>
     </w:p>
     <w:p>
@@ -657,8 +965,16 @@
         <w:rPr>
           <w:color w:val="808080" w:themeColor="background1" w:themeShade="80"/>
         </w:rPr>
-        <w:t xml:space="preserve"> page for users to select :</w:t>
-      </w:r>
+        <w:t xml:space="preserve"> page for users to </w:t>
+      </w:r>
+      <w:proofErr w:type="gramStart"/>
+      <w:r>
+        <w:rPr>
+          <w:color w:val="808080" w:themeColor="background1" w:themeShade="80"/>
+        </w:rPr>
+        <w:t>select :</w:t>
+      </w:r>
+      <w:proofErr w:type="gramEnd"/>
     </w:p>
     <w:p>
       <w:pPr>
@@ -783,7 +1099,21 @@
         <w:rPr>
           <w:color w:val="808080" w:themeColor="background1" w:themeShade="80"/>
         </w:rPr>
-        <w:t>When users click on the larger heading link (level 1, 2, 3), it will launch in the squre box next to link—or users can choose to expand the window</w:t>
+        <w:t xml:space="preserve">When users click on the larger heading link (level 1, 2, 3), it will launch in the </w:t>
+      </w:r>
+      <w:proofErr w:type="spellStart"/>
+      <w:r>
+        <w:rPr>
+          <w:color w:val="808080" w:themeColor="background1" w:themeShade="80"/>
+        </w:rPr>
+        <w:t>squre</w:t>
+      </w:r>
+      <w:proofErr w:type="spellEnd"/>
+      <w:r>
+        <w:rPr>
+          <w:color w:val="808080" w:themeColor="background1" w:themeShade="80"/>
+        </w:rPr>
+        <w:t xml:space="preserve"> box next to link—or users can choose to expand the window</w:t>
       </w:r>
     </w:p>
     <w:p>
@@ -807,9 +1137,19 @@
           <w:tab w:val="left" w:pos="1053"/>
         </w:tabs>
       </w:pPr>
-      <w:r>
-        <w:t>download Heroku</w:t>
-      </w:r>
+      <w:proofErr w:type="gramStart"/>
+      <w:r>
+        <w:t>download</w:t>
+      </w:r>
+      <w:proofErr w:type="gramEnd"/>
+      <w:r>
+        <w:t xml:space="preserve"> </w:t>
+      </w:r>
+      <w:proofErr w:type="spellStart"/>
+      <w:r>
+        <w:t>Heroku</w:t>
+      </w:r>
+      <w:proofErr w:type="spellEnd"/>
     </w:p>
     <w:p>
       <w:pPr>
@@ -823,16 +1163,27 @@
         </w:tabs>
       </w:pPr>
       <w:r>
-        <w:t>Need to create a github respository</w:t>
-      </w:r>
-      <w:bookmarkStart w:id="0" w:name="_GoBack"/>
-      <w:bookmarkEnd w:id="0"/>
-    </w:p>
-    <w:p>
-      <w:pPr>
-        <w:pStyle w:val="ListParagraph"/>
-        <w:numPr>
-          <w:ilvl w:val="0"/>
+        <w:t xml:space="preserve">Need to create a </w:t>
+      </w:r>
+      <w:proofErr w:type="spellStart"/>
+      <w:r>
+        <w:t>github</w:t>
+      </w:r>
+      <w:proofErr w:type="spellEnd"/>
+      <w:r>
+        <w:t xml:space="preserve"> </w:t>
+      </w:r>
+      <w:proofErr w:type="spellStart"/>
+      <w:r>
+        <w:t>respository</w:t>
+      </w:r>
+      <w:proofErr w:type="spellEnd"/>
+    </w:p>
+    <w:p>
+      <w:pPr>
+        <w:pStyle w:val="ListParagraph"/>
+        <w:numPr>
+          <w:ilvl w:val="1"/>
           <w:numId w:val="10"/>
         </w:numPr>
         <w:tabs>
@@ -840,7 +1191,7 @@
         </w:tabs>
       </w:pPr>
       <w:r>
-        <w:t>Create the DB, models, migrate the model</w:t>
+        <w:t>Create a new repo in github.com</w:t>
       </w:r>
     </w:p>
     <w:p>
@@ -855,8 +1206,30 @@
         </w:tabs>
       </w:pPr>
       <w:r>
-        <w:t xml:space="preserve">DB for Users (see modal for list) </w:t>
-      </w:r>
+        <w:t xml:space="preserve">Go into your folder in the terminal and type: </w:t>
+      </w:r>
+      <w:proofErr w:type="spellStart"/>
+      <w:r>
+        <w:rPr>
+          <w:color w:val="008000"/>
+        </w:rPr>
+        <w:t>git</w:t>
+      </w:r>
+      <w:proofErr w:type="spellEnd"/>
+      <w:r>
+        <w:rPr>
+          <w:color w:val="008000"/>
+        </w:rPr>
+        <w:t xml:space="preserve"> </w:t>
+      </w:r>
+      <w:proofErr w:type="spellStart"/>
+      <w:r>
+        <w:rPr>
+          <w:color w:val="008000"/>
+        </w:rPr>
+        <w:t>init</w:t>
+      </w:r>
+      <w:proofErr w:type="spellEnd"/>
     </w:p>
     <w:p>
       <w:pPr>
@@ -869,8 +1242,33 @@
           <w:tab w:val="left" w:pos="1053"/>
         </w:tabs>
       </w:pPr>
-      <w:r>
-        <w:t>DB for Login (username, password)</w:t>
+      <w:proofErr w:type="spellStart"/>
+      <w:r>
+        <w:rPr>
+          <w:color w:val="008000"/>
+        </w:rPr>
+        <w:t>Git</w:t>
+      </w:r>
+      <w:proofErr w:type="spellEnd"/>
+      <w:r>
+        <w:rPr>
+          <w:color w:val="008000"/>
+        </w:rPr>
+        <w:t xml:space="preserve"> </w:t>
+      </w:r>
+      <w:proofErr w:type="gramStart"/>
+      <w:r>
+        <w:rPr>
+          <w:color w:val="008000"/>
+        </w:rPr>
+        <w:t>status</w:t>
+      </w:r>
+      <w:r>
+        <w:t xml:space="preserve">  to</w:t>
+      </w:r>
+      <w:proofErr w:type="gramEnd"/>
+      <w:r>
+        <w:t xml:space="preserve"> check things out</w:t>
       </w:r>
     </w:p>
     <w:p>
@@ -885,7 +1283,26 @@
         </w:tabs>
       </w:pPr>
       <w:r>
-        <w:t xml:space="preserve">DB for Level 1, videos, transition poses (may need to choose the levels from a drop down menu to guarantee  db entry) </w:t>
+        <w:t>(</w:t>
+      </w:r>
+      <w:proofErr w:type="gramStart"/>
+      <w:r>
+        <w:t>be</w:t>
+      </w:r>
+      <w:proofErr w:type="gramEnd"/>
+      <w:r>
+        <w:t xml:space="preserve"> sure to create a file in your folder to </w:t>
+      </w:r>
+      <w:proofErr w:type="spellStart"/>
+      <w:r>
+        <w:rPr>
+          <w:color w:val="008000"/>
+        </w:rPr>
+        <w:t>gitignore</w:t>
+      </w:r>
+      <w:proofErr w:type="spellEnd"/>
+      <w:r>
+        <w:t xml:space="preserve"> the files that we don’t want to commit or push b/c these files might be too large—such as my images folder.)</w:t>
       </w:r>
     </w:p>
     <w:p>
@@ -898,9 +1315,25 @@
         <w:tabs>
           <w:tab w:val="left" w:pos="1053"/>
         </w:tabs>
-      </w:pPr>
-      <w:r>
-        <w:t xml:space="preserve">DB for Level 2, videos, transition poses (may need to choose the levels from a drop down menu to guarantee  db entry) </w:t>
+        <w:rPr>
+          <w:color w:val="008000"/>
+        </w:rPr>
+      </w:pPr>
+      <w:proofErr w:type="spellStart"/>
+      <w:proofErr w:type="gramStart"/>
+      <w:r>
+        <w:rPr>
+          <w:color w:val="008000"/>
+        </w:rPr>
+        <w:t>git</w:t>
+      </w:r>
+      <w:proofErr w:type="spellEnd"/>
+      <w:proofErr w:type="gramEnd"/>
+      <w:r>
+        <w:rPr>
+          <w:color w:val="008000"/>
+        </w:rPr>
+        <w:t xml:space="preserve"> add .</w:t>
       </w:r>
     </w:p>
     <w:p>
@@ -913,85 +1346,1343 @@
         <w:tabs>
           <w:tab w:val="left" w:pos="1053"/>
         </w:tabs>
-      </w:pPr>
-      <w:r>
-        <w:t xml:space="preserve">DB for Level 3, videos, transition poses (may need to choose the levels from a drop down menu to guarantee  db entry) </w:t>
-      </w:r>
-    </w:p>
-    <w:p>
-      <w:pPr>
-        <w:pStyle w:val="ListParagraph"/>
-        <w:numPr>
-          <w:ilvl w:val="0"/>
+        <w:rPr>
+          <w:color w:val="008000"/>
+        </w:rPr>
+      </w:pPr>
+      <w:proofErr w:type="spellStart"/>
+      <w:proofErr w:type="gramStart"/>
+      <w:r>
+        <w:rPr>
+          <w:color w:val="008000"/>
+        </w:rPr>
+        <w:t>git</w:t>
+      </w:r>
+      <w:proofErr w:type="spellEnd"/>
+      <w:proofErr w:type="gramEnd"/>
+      <w:r>
+        <w:rPr>
+          <w:color w:val="008000"/>
+        </w:rPr>
+        <w:t xml:space="preserve"> status </w:t>
+      </w:r>
+    </w:p>
+    <w:p>
+      <w:pPr>
+        <w:pStyle w:val="ListParagraph"/>
+        <w:numPr>
+          <w:ilvl w:val="1"/>
           <w:numId w:val="10"/>
         </w:numPr>
         <w:tabs>
           <w:tab w:val="left" w:pos="1053"/>
         </w:tabs>
-      </w:pPr>
-      <w:r>
-        <w:t>Work on the app.js, index.ejs, etc files</w:t>
-      </w:r>
-    </w:p>
-    <w:p>
-      <w:pPr>
-        <w:pStyle w:val="ListParagraph"/>
-        <w:numPr>
-          <w:ilvl w:val="0"/>
+        <w:rPr>
+          <w:color w:val="008000"/>
+        </w:rPr>
+      </w:pPr>
+      <w:proofErr w:type="spellStart"/>
+      <w:proofErr w:type="gramStart"/>
+      <w:r>
+        <w:rPr>
+          <w:color w:val="008000"/>
+        </w:rPr>
+        <w:t>git</w:t>
+      </w:r>
+      <w:proofErr w:type="spellEnd"/>
+      <w:proofErr w:type="gramEnd"/>
+      <w:r>
+        <w:rPr>
+          <w:color w:val="008000"/>
+        </w:rPr>
+        <w:t xml:space="preserve"> commit –m “Initial Commit”</w:t>
+      </w:r>
+    </w:p>
+    <w:p>
+      <w:pPr>
+        <w:pStyle w:val="ListParagraph"/>
+        <w:numPr>
+          <w:ilvl w:val="1"/>
           <w:numId w:val="10"/>
         </w:numPr>
         <w:tabs>
           <w:tab w:val="left" w:pos="1053"/>
         </w:tabs>
       </w:pPr>
-      <w:r>
-        <w:t>Work on linking up the resource tabs to the HTML page</w:t>
-      </w:r>
-    </w:p>
-    <w:p>
-      <w:pPr>
-        <w:pStyle w:val="ListParagraph"/>
-        <w:numPr>
-          <w:ilvl w:val="0"/>
+      <w:proofErr w:type="spellStart"/>
+      <w:proofErr w:type="gramStart"/>
+      <w:r>
+        <w:rPr>
+          <w:color w:val="008000"/>
+        </w:rPr>
+        <w:t>git</w:t>
+      </w:r>
+      <w:proofErr w:type="spellEnd"/>
+      <w:proofErr w:type="gramEnd"/>
+      <w:r>
+        <w:rPr>
+          <w:color w:val="008000"/>
+        </w:rPr>
+        <w:t xml:space="preserve"> status</w:t>
+      </w:r>
+      <w:r>
+        <w:t xml:space="preserve">   (we want to see a clean directory)</w:t>
+      </w:r>
+    </w:p>
+    <w:p>
+      <w:pPr>
+        <w:pStyle w:val="ListParagraph"/>
+        <w:numPr>
+          <w:ilvl w:val="1"/>
           <w:numId w:val="10"/>
         </w:numPr>
         <w:tabs>
           <w:tab w:val="left" w:pos="1053"/>
         </w:tabs>
       </w:pPr>
-      <w:r>
-        <w:t xml:space="preserve">Log out button needs to linked </w:t>
-      </w:r>
-    </w:p>
-    <w:p>
-      <w:pPr>
-        <w:pStyle w:val="ListParagraph"/>
-        <w:numPr>
-          <w:ilvl w:val="0"/>
+      <w:proofErr w:type="spellStart"/>
+      <w:proofErr w:type="gramStart"/>
+      <w:r>
+        <w:rPr>
+          <w:color w:val="008000"/>
+        </w:rPr>
+        <w:t>git</w:t>
+      </w:r>
+      <w:proofErr w:type="spellEnd"/>
+      <w:proofErr w:type="gramEnd"/>
+      <w:r>
+        <w:rPr>
+          <w:color w:val="008000"/>
+        </w:rPr>
+        <w:t xml:space="preserve"> remote add origin https://…….(</w:t>
+      </w:r>
+      <w:r>
+        <w:t xml:space="preserve">from </w:t>
+      </w:r>
+      <w:proofErr w:type="spellStart"/>
+      <w:r>
+        <w:t>github</w:t>
+      </w:r>
+      <w:proofErr w:type="spellEnd"/>
+      <w:r>
+        <w:t xml:space="preserve">), this allows us to connect what we </w:t>
+      </w:r>
+      <w:proofErr w:type="spellStart"/>
+      <w:r>
+        <w:t>commited</w:t>
+      </w:r>
+      <w:proofErr w:type="spellEnd"/>
+      <w:r>
+        <w:t xml:space="preserve"> locally to the </w:t>
+      </w:r>
+      <w:proofErr w:type="spellStart"/>
+      <w:r>
+        <w:t>github</w:t>
+      </w:r>
+      <w:proofErr w:type="spellEnd"/>
+    </w:p>
+    <w:p>
+      <w:pPr>
+        <w:pStyle w:val="ListParagraph"/>
+        <w:numPr>
+          <w:ilvl w:val="1"/>
           <w:numId w:val="10"/>
         </w:numPr>
         <w:tabs>
           <w:tab w:val="left" w:pos="1053"/>
         </w:tabs>
       </w:pPr>
-      <w:r>
-        <w:t>Need to find all the videos to populate the DB</w:t>
-      </w:r>
-    </w:p>
-    <w:p>
-      <w:pPr>
-        <w:pStyle w:val="ListParagraph"/>
-        <w:numPr>
-          <w:ilvl w:val="0"/>
+      <w:proofErr w:type="spellStart"/>
+      <w:proofErr w:type="gramStart"/>
+      <w:r>
+        <w:rPr>
+          <w:color w:val="008000"/>
+        </w:rPr>
+        <w:t>git</w:t>
+      </w:r>
+      <w:proofErr w:type="spellEnd"/>
+      <w:proofErr w:type="gramEnd"/>
+      <w:r>
+        <w:rPr>
+          <w:color w:val="008000"/>
+        </w:rPr>
+        <w:t xml:space="preserve"> remote –v</w:t>
+      </w:r>
+      <w:r>
+        <w:t xml:space="preserve"> (allows us to see the remote and what is now available)</w:t>
+      </w:r>
+    </w:p>
+    <w:p>
+      <w:pPr>
+        <w:pStyle w:val="ListParagraph"/>
+        <w:numPr>
+          <w:ilvl w:val="1"/>
           <w:numId w:val="10"/>
         </w:numPr>
         <w:tabs>
           <w:tab w:val="left" w:pos="1053"/>
         </w:tabs>
       </w:pPr>
-      <w:r>
-        <w:t>**change th three columns…we do not want the link to show up on the table …we just want the user to click on the NAME of the pose.</w:t>
-      </w:r>
+      <w:proofErr w:type="spellStart"/>
+      <w:proofErr w:type="gramStart"/>
+      <w:r>
+        <w:rPr>
+          <w:color w:val="008000"/>
+        </w:rPr>
+        <w:t>git</w:t>
+      </w:r>
+      <w:proofErr w:type="spellEnd"/>
+      <w:proofErr w:type="gramEnd"/>
+      <w:r>
+        <w:rPr>
+          <w:color w:val="008000"/>
+        </w:rPr>
+        <w:t xml:space="preserve"> push –u origin master</w:t>
+      </w:r>
+      <w:r>
+        <w:t xml:space="preserve"> (this pushes our code to our </w:t>
+      </w:r>
+      <w:proofErr w:type="spellStart"/>
+      <w:r>
+        <w:t>github</w:t>
+      </w:r>
+      <w:proofErr w:type="spellEnd"/>
+      <w:r>
+        <w:t xml:space="preserve"> repo – from our local repo on our laptop.)</w:t>
+      </w:r>
+    </w:p>
+    <w:p>
+      <w:pPr>
+        <w:pStyle w:val="ListParagraph"/>
+        <w:numPr>
+          <w:ilvl w:val="1"/>
+          <w:numId w:val="10"/>
+        </w:numPr>
+        <w:tabs>
+          <w:tab w:val="left" w:pos="1053"/>
+        </w:tabs>
+      </w:pPr>
+    </w:p>
+    <w:p>
+      <w:pPr>
+        <w:pStyle w:val="ListParagraph"/>
+        <w:numPr>
+          <w:ilvl w:val="0"/>
+          <w:numId w:val="10"/>
+        </w:numPr>
+        <w:tabs>
+          <w:tab w:val="left" w:pos="1053"/>
+        </w:tabs>
+      </w:pPr>
+      <w:r>
+        <w:t>Create the DB, models, migrate the model</w:t>
+      </w:r>
+    </w:p>
+    <w:p>
+      <w:pPr>
+        <w:pStyle w:val="ListParagraph"/>
+        <w:numPr>
+          <w:ilvl w:val="1"/>
+          <w:numId w:val="10"/>
+        </w:numPr>
+        <w:tabs>
+          <w:tab w:val="left" w:pos="1053"/>
+        </w:tabs>
+      </w:pPr>
+      <w:r>
+        <w:t xml:space="preserve">DB for Users (see modal for list) </w:t>
+      </w:r>
+    </w:p>
+    <w:p>
+      <w:pPr>
+        <w:pStyle w:val="ListParagraph"/>
+        <w:numPr>
+          <w:ilvl w:val="1"/>
+          <w:numId w:val="10"/>
+        </w:numPr>
+        <w:tabs>
+          <w:tab w:val="left" w:pos="1053"/>
+        </w:tabs>
+      </w:pPr>
+      <w:r>
+        <w:t>DB for Login (username, password)</w:t>
+      </w:r>
+    </w:p>
+    <w:p>
+      <w:pPr>
+        <w:pStyle w:val="ListParagraph"/>
+        <w:numPr>
+          <w:ilvl w:val="1"/>
+          <w:numId w:val="10"/>
+        </w:numPr>
+        <w:tabs>
+          <w:tab w:val="left" w:pos="1053"/>
+        </w:tabs>
+      </w:pPr>
+      <w:r>
+        <w:t xml:space="preserve">DB for Level 1, videos, transition poses (may need to choose the levels from a drop down menu to </w:t>
+      </w:r>
+      <w:proofErr w:type="gramStart"/>
+      <w:r>
+        <w:t xml:space="preserve">guarantee  </w:t>
+      </w:r>
+      <w:proofErr w:type="spellStart"/>
+      <w:r>
+        <w:t>db</w:t>
+      </w:r>
+      <w:proofErr w:type="spellEnd"/>
+      <w:proofErr w:type="gramEnd"/>
+      <w:r>
+        <w:t xml:space="preserve"> entry) </w:t>
+      </w:r>
+    </w:p>
+    <w:p>
+      <w:pPr>
+        <w:pStyle w:val="ListParagraph"/>
+        <w:numPr>
+          <w:ilvl w:val="1"/>
+          <w:numId w:val="10"/>
+        </w:numPr>
+        <w:tabs>
+          <w:tab w:val="left" w:pos="1053"/>
+        </w:tabs>
+      </w:pPr>
+      <w:r>
+        <w:t xml:space="preserve">DB for Level 2, videos, transition poses (may need to choose the levels from a drop down menu to </w:t>
+      </w:r>
+      <w:proofErr w:type="gramStart"/>
+      <w:r>
+        <w:t xml:space="preserve">guarantee  </w:t>
+      </w:r>
+      <w:proofErr w:type="spellStart"/>
+      <w:r>
+        <w:t>db</w:t>
+      </w:r>
+      <w:proofErr w:type="spellEnd"/>
+      <w:proofErr w:type="gramEnd"/>
+      <w:r>
+        <w:t xml:space="preserve"> entry) </w:t>
+      </w:r>
+    </w:p>
+    <w:p>
+      <w:pPr>
+        <w:pStyle w:val="ListParagraph"/>
+        <w:numPr>
+          <w:ilvl w:val="1"/>
+          <w:numId w:val="10"/>
+        </w:numPr>
+        <w:tabs>
+          <w:tab w:val="left" w:pos="1053"/>
+        </w:tabs>
+      </w:pPr>
+      <w:r>
+        <w:t xml:space="preserve">DB for Level 3, videos, transition poses (may need to choose the levels from a drop down menu to </w:t>
+      </w:r>
+      <w:proofErr w:type="gramStart"/>
+      <w:r>
+        <w:t xml:space="preserve">guarantee  </w:t>
+      </w:r>
+      <w:proofErr w:type="spellStart"/>
+      <w:r>
+        <w:t>db</w:t>
+      </w:r>
+      <w:proofErr w:type="spellEnd"/>
+      <w:proofErr w:type="gramEnd"/>
+      <w:r>
+        <w:t xml:space="preserve"> entry) </w:t>
+      </w:r>
+    </w:p>
+    <w:p>
+      <w:pPr>
+        <w:pStyle w:val="ListParagraph"/>
+        <w:numPr>
+          <w:ilvl w:val="0"/>
+          <w:numId w:val="10"/>
+        </w:numPr>
+        <w:tabs>
+          <w:tab w:val="left" w:pos="1053"/>
+        </w:tabs>
+      </w:pPr>
+      <w:r>
+        <w:t xml:space="preserve">Work on the app.js, </w:t>
+      </w:r>
+      <w:proofErr w:type="spellStart"/>
+      <w:r>
+        <w:t>index.ejs</w:t>
+      </w:r>
+      <w:proofErr w:type="spellEnd"/>
+      <w:r>
+        <w:t xml:space="preserve">, </w:t>
+      </w:r>
+      <w:proofErr w:type="spellStart"/>
+      <w:r>
+        <w:t>etc</w:t>
+      </w:r>
+      <w:proofErr w:type="spellEnd"/>
+      <w:r>
+        <w:t xml:space="preserve"> files</w:t>
+      </w:r>
+    </w:p>
+    <w:p>
+      <w:pPr>
+        <w:pStyle w:val="ListParagraph"/>
+        <w:numPr>
+          <w:ilvl w:val="0"/>
+          <w:numId w:val="10"/>
+        </w:numPr>
+        <w:tabs>
+          <w:tab w:val="left" w:pos="1053"/>
+        </w:tabs>
+      </w:pPr>
+      <w:r>
+        <w:t>Work on linking up the resource tabs to the HTML page</w:t>
+      </w:r>
+    </w:p>
+    <w:p>
+      <w:pPr>
+        <w:pStyle w:val="ListParagraph"/>
+        <w:numPr>
+          <w:ilvl w:val="0"/>
+          <w:numId w:val="10"/>
+        </w:numPr>
+        <w:tabs>
+          <w:tab w:val="left" w:pos="1053"/>
+        </w:tabs>
+      </w:pPr>
+      <w:r>
+        <w:t xml:space="preserve">Log out button needs to linked </w:t>
+      </w:r>
+    </w:p>
+    <w:p>
+      <w:pPr>
+        <w:pStyle w:val="ListParagraph"/>
+        <w:numPr>
+          <w:ilvl w:val="0"/>
+          <w:numId w:val="10"/>
+        </w:numPr>
+        <w:tabs>
+          <w:tab w:val="left" w:pos="1053"/>
+        </w:tabs>
+      </w:pPr>
+      <w:r>
+        <w:t>Need to find all the videos to populate the DB</w:t>
+      </w:r>
+    </w:p>
+    <w:p>
+      <w:pPr>
+        <w:pStyle w:val="ListParagraph"/>
+        <w:numPr>
+          <w:ilvl w:val="0"/>
+          <w:numId w:val="10"/>
+        </w:numPr>
+        <w:tabs>
+          <w:tab w:val="left" w:pos="1053"/>
+        </w:tabs>
+      </w:pPr>
+      <w:r>
+        <w:t>**</w:t>
+      </w:r>
+      <w:proofErr w:type="gramStart"/>
+      <w:r>
+        <w:t>change</w:t>
+      </w:r>
+      <w:proofErr w:type="gramEnd"/>
+      <w:r>
+        <w:t xml:space="preserve"> </w:t>
+      </w:r>
+      <w:proofErr w:type="spellStart"/>
+      <w:r>
+        <w:t>th</w:t>
+      </w:r>
+      <w:proofErr w:type="spellEnd"/>
+      <w:r>
+        <w:t xml:space="preserve"> three columns…we do not want the link to show up on the table …we just want the user to click on the NAME of the pose.</w:t>
+      </w:r>
+    </w:p>
+    <w:p>
+      <w:pPr>
+        <w:tabs>
+          <w:tab w:val="left" w:pos="1053"/>
+        </w:tabs>
+      </w:pPr>
+    </w:p>
+    <w:p>
+      <w:pPr>
+        <w:tabs>
+          <w:tab w:val="left" w:pos="1053"/>
+        </w:tabs>
+        <w:ind w:left="360"/>
+      </w:pPr>
+      <w:r>
+        <w:rPr>
+          <w:highlight w:val="yellow"/>
+        </w:rPr>
+        <w:t>Database modeling and migration—in the Terminal, these are the commands</w:t>
+      </w:r>
+      <w:r>
+        <w:br/>
+        <w:t xml:space="preserve">1.)  </w:t>
+      </w:r>
+      <w:proofErr w:type="spellStart"/>
+      <w:proofErr w:type="gramStart"/>
+      <w:r>
+        <w:t>npm</w:t>
+      </w:r>
+      <w:proofErr w:type="spellEnd"/>
+      <w:proofErr w:type="gramEnd"/>
+      <w:r>
+        <w:t xml:space="preserve"> </w:t>
+      </w:r>
+      <w:proofErr w:type="spellStart"/>
+      <w:r>
+        <w:t>init</w:t>
+      </w:r>
+      <w:proofErr w:type="spellEnd"/>
+      <w:r>
+        <w:t xml:space="preserve"> (sets up the </w:t>
+      </w:r>
+      <w:proofErr w:type="spellStart"/>
+      <w:r>
+        <w:t>json</w:t>
+      </w:r>
+      <w:proofErr w:type="spellEnd"/>
+      <w:r>
+        <w:t xml:space="preserve"> files)</w:t>
+      </w:r>
+    </w:p>
+    <w:p>
+      <w:pPr>
+        <w:pStyle w:val="ListParagraph"/>
+        <w:numPr>
+          <w:ilvl w:val="0"/>
+          <w:numId w:val="1"/>
+        </w:numPr>
+        <w:tabs>
+          <w:tab w:val="left" w:pos="1053"/>
+        </w:tabs>
+      </w:pPr>
+      <w:proofErr w:type="spellStart"/>
+      <w:proofErr w:type="gramStart"/>
+      <w:r>
+        <w:t>sudo</w:t>
+      </w:r>
+      <w:proofErr w:type="spellEnd"/>
+      <w:proofErr w:type="gramEnd"/>
+      <w:r>
+        <w:t xml:space="preserve"> </w:t>
+      </w:r>
+      <w:proofErr w:type="spellStart"/>
+      <w:r>
+        <w:t>npm</w:t>
+      </w:r>
+      <w:proofErr w:type="spellEnd"/>
+      <w:r>
+        <w:t xml:space="preserve"> install –save </w:t>
+      </w:r>
+      <w:r>
+        <w:rPr>
+          <w:color w:val="008000"/>
+        </w:rPr>
+        <w:t>express</w:t>
+      </w:r>
+      <w:r>
+        <w:t xml:space="preserve">, </w:t>
+      </w:r>
+      <w:proofErr w:type="spellStart"/>
+      <w:r>
+        <w:rPr>
+          <w:color w:val="008000"/>
+        </w:rPr>
+        <w:t>ejs</w:t>
+      </w:r>
+      <w:proofErr w:type="spellEnd"/>
+      <w:r>
+        <w:rPr>
+          <w:color w:val="008000"/>
+        </w:rPr>
+        <w:t xml:space="preserve">, </w:t>
+      </w:r>
+      <w:proofErr w:type="spellStart"/>
+      <w:r>
+        <w:rPr>
+          <w:color w:val="008000"/>
+        </w:rPr>
+        <w:t>pg</w:t>
+      </w:r>
+      <w:proofErr w:type="spellEnd"/>
+      <w:r>
+        <w:rPr>
+          <w:color w:val="008000"/>
+        </w:rPr>
+        <w:t xml:space="preserve">, </w:t>
+      </w:r>
+      <w:proofErr w:type="spellStart"/>
+      <w:r>
+        <w:rPr>
+          <w:color w:val="008000"/>
+        </w:rPr>
+        <w:t>sequelize</w:t>
+      </w:r>
+      <w:proofErr w:type="spellEnd"/>
+      <w:r>
+        <w:rPr>
+          <w:color w:val="008000"/>
+        </w:rPr>
+        <w:t xml:space="preserve">, body-parser, passport, </w:t>
+      </w:r>
+      <w:proofErr w:type="spellStart"/>
+      <w:r>
+        <w:rPr>
+          <w:color w:val="008000"/>
+        </w:rPr>
+        <w:t>bcrypt</w:t>
+      </w:r>
+      <w:proofErr w:type="spellEnd"/>
+      <w:r>
+        <w:rPr>
+          <w:color w:val="008000"/>
+        </w:rPr>
+        <w:t xml:space="preserve">, connect-flash, </w:t>
+      </w:r>
+      <w:proofErr w:type="spellStart"/>
+      <w:r>
+        <w:rPr>
+          <w:color w:val="008000"/>
+        </w:rPr>
+        <w:t>ejs</w:t>
+      </w:r>
+      <w:proofErr w:type="spellEnd"/>
+      <w:r>
+        <w:rPr>
+          <w:color w:val="008000"/>
+        </w:rPr>
+        <w:t>-locals, method-override, passport-local, cookie-session (12 modules installed)</w:t>
+      </w:r>
+    </w:p>
+    <w:p>
+      <w:pPr>
+        <w:pStyle w:val="ListParagraph"/>
+        <w:numPr>
+          <w:ilvl w:val="0"/>
+          <w:numId w:val="1"/>
+        </w:numPr>
+        <w:tabs>
+          <w:tab w:val="left" w:pos="1053"/>
+        </w:tabs>
+      </w:pPr>
+      <w:proofErr w:type="spellStart"/>
+      <w:proofErr w:type="gramStart"/>
+      <w:r>
+        <w:t>sequelize</w:t>
+      </w:r>
+      <w:proofErr w:type="spellEnd"/>
+      <w:proofErr w:type="gramEnd"/>
+      <w:r>
+        <w:t xml:space="preserve"> </w:t>
+      </w:r>
+      <w:proofErr w:type="spellStart"/>
+      <w:r>
+        <w:t>init</w:t>
+      </w:r>
+      <w:proofErr w:type="spellEnd"/>
+      <w:r>
+        <w:t xml:space="preserve"> (this initializes the </w:t>
+      </w:r>
+      <w:proofErr w:type="spellStart"/>
+      <w:r>
+        <w:t>sequelize</w:t>
+      </w:r>
+      <w:proofErr w:type="spellEnd"/>
+      <w:r>
+        <w:t xml:space="preserve"> project and creates a </w:t>
+      </w:r>
+      <w:proofErr w:type="spellStart"/>
+      <w:r>
+        <w:t>config.json</w:t>
+      </w:r>
+      <w:proofErr w:type="spellEnd"/>
+      <w:r>
+        <w:t xml:space="preserve"> file)</w:t>
+      </w:r>
+    </w:p>
+    <w:p>
+      <w:pPr>
+        <w:pStyle w:val="ListParagraph"/>
+        <w:numPr>
+          <w:ilvl w:val="1"/>
+          <w:numId w:val="1"/>
+        </w:numPr>
+      </w:pPr>
+      <w:r>
+        <w:t xml:space="preserve">Then go to the </w:t>
+      </w:r>
+      <w:proofErr w:type="spellStart"/>
+      <w:r>
+        <w:rPr>
+          <w:highlight w:val="yellow"/>
+        </w:rPr>
+        <w:t>config.json</w:t>
+      </w:r>
+      <w:proofErr w:type="spellEnd"/>
+      <w:r>
+        <w:t xml:space="preserve"> file and change it to the </w:t>
+      </w:r>
+      <w:r>
+        <w:rPr>
+          <w:color w:val="FF0000"/>
+        </w:rPr>
+        <w:t xml:space="preserve">red </w:t>
+      </w:r>
+      <w:r>
+        <w:t>items:</w:t>
+      </w:r>
+    </w:p>
+    <w:p>
+      <w:pPr>
+        <w:pStyle w:val="ListParagraph"/>
+        <w:ind w:left="1440"/>
+      </w:pPr>
+      <w:r>
+        <w:t>{</w:t>
+      </w:r>
+    </w:p>
+    <w:p>
+      <w:pPr>
+        <w:pStyle w:val="ListParagraph"/>
+        <w:ind w:left="1440"/>
+      </w:pPr>
+      <w:r>
+        <w:t xml:space="preserve"> </w:t>
+      </w:r>
+      <w:r>
+        <w:t>"</w:t>
+      </w:r>
+      <w:proofErr w:type="gramStart"/>
+      <w:r>
+        <w:t>development</w:t>
+      </w:r>
+      <w:proofErr w:type="gramEnd"/>
+      <w:r>
+        <w:t>": {</w:t>
+      </w:r>
+    </w:p>
+    <w:p>
+      <w:pPr>
+        <w:pStyle w:val="ListParagraph"/>
+        <w:ind w:left="1440"/>
+      </w:pPr>
+      <w:r>
+        <w:t xml:space="preserve">    "</w:t>
+      </w:r>
+      <w:proofErr w:type="gramStart"/>
+      <w:r>
+        <w:t>username</w:t>
+      </w:r>
+      <w:proofErr w:type="gramEnd"/>
+      <w:r>
+        <w:t xml:space="preserve">": </w:t>
+      </w:r>
+      <w:r>
+        <w:rPr>
+          <w:color w:val="FF0000"/>
+        </w:rPr>
+        <w:t>null</w:t>
+      </w:r>
+    </w:p>
+    <w:p>
+      <w:pPr>
+        <w:pStyle w:val="ListParagraph"/>
+        <w:ind w:left="1440"/>
+      </w:pPr>
+      <w:r>
+        <w:t xml:space="preserve">    "</w:t>
+      </w:r>
+      <w:proofErr w:type="gramStart"/>
+      <w:r>
+        <w:t>password</w:t>
+      </w:r>
+      <w:proofErr w:type="gramEnd"/>
+      <w:r>
+        <w:t>": null,</w:t>
+      </w:r>
+    </w:p>
+    <w:p>
+      <w:pPr>
+        <w:pStyle w:val="ListParagraph"/>
+        <w:ind w:left="1440"/>
+      </w:pPr>
+      <w:r>
+        <w:t xml:space="preserve">    "</w:t>
+      </w:r>
+      <w:proofErr w:type="gramStart"/>
+      <w:r>
+        <w:t>database</w:t>
+      </w:r>
+      <w:proofErr w:type="gramEnd"/>
+      <w:r>
+        <w:t>": "</w:t>
+      </w:r>
+      <w:proofErr w:type="spellStart"/>
+      <w:r>
+        <w:rPr>
+          <w:color w:val="FF0000"/>
+        </w:rPr>
+        <w:t>acroyoga_project</w:t>
+      </w:r>
+      <w:proofErr w:type="spellEnd"/>
+      <w:r>
+        <w:t>",</w:t>
+      </w:r>
+    </w:p>
+    <w:p>
+      <w:pPr>
+        <w:pStyle w:val="ListParagraph"/>
+        <w:ind w:left="1440"/>
+      </w:pPr>
+      <w:r>
+        <w:t xml:space="preserve">    "</w:t>
+      </w:r>
+      <w:proofErr w:type="gramStart"/>
+      <w:r>
+        <w:t>host</w:t>
+      </w:r>
+      <w:proofErr w:type="gramEnd"/>
+      <w:r>
+        <w:t>": "127.0.0.1",</w:t>
+      </w:r>
+    </w:p>
+    <w:p>
+      <w:pPr>
+        <w:pStyle w:val="ListParagraph"/>
+        <w:ind w:left="1440"/>
+      </w:pPr>
+      <w:r>
+        <w:t xml:space="preserve">    "</w:t>
+      </w:r>
+      <w:proofErr w:type="gramStart"/>
+      <w:r>
+        <w:t>dialect</w:t>
+      </w:r>
+      <w:proofErr w:type="gramEnd"/>
+      <w:r>
+        <w:t>": "</w:t>
+      </w:r>
+      <w:proofErr w:type="spellStart"/>
+      <w:r>
+        <w:rPr>
+          <w:color w:val="FF0000"/>
+        </w:rPr>
+        <w:t>postgres</w:t>
+      </w:r>
+      <w:proofErr w:type="spellEnd"/>
+      <w:r>
+        <w:t>"</w:t>
+      </w:r>
+    </w:p>
+    <w:p>
+      <w:pPr>
+        <w:pStyle w:val="ListParagraph"/>
+        <w:ind w:left="1440"/>
+      </w:pPr>
+      <w:r>
+        <w:t xml:space="preserve">  },</w:t>
+      </w:r>
+    </w:p>
+    <w:p>
+      <w:pPr>
+        <w:pStyle w:val="ListParagraph"/>
+        <w:numPr>
+          <w:ilvl w:val="0"/>
+          <w:numId w:val="1"/>
+        </w:numPr>
+      </w:pPr>
+      <w:proofErr w:type="spellStart"/>
+      <w:proofErr w:type="gramStart"/>
+      <w:r>
+        <w:t>createdb</w:t>
+      </w:r>
+      <w:proofErr w:type="spellEnd"/>
+      <w:proofErr w:type="gramEnd"/>
+      <w:r>
+        <w:t xml:space="preserve"> </w:t>
+      </w:r>
+      <w:proofErr w:type="spellStart"/>
+      <w:r>
+        <w:t>acroyoga_project</w:t>
+      </w:r>
+      <w:proofErr w:type="spellEnd"/>
+    </w:p>
+    <w:p>
+      <w:pPr>
+        <w:pStyle w:val="ListParagraph"/>
+        <w:numPr>
+          <w:ilvl w:val="0"/>
+          <w:numId w:val="1"/>
+        </w:numPr>
+      </w:pPr>
+      <w:proofErr w:type="gramStart"/>
+      <w:r>
+        <w:t>two</w:t>
+      </w:r>
+      <w:proofErr w:type="gramEnd"/>
+      <w:r>
+        <w:t xml:space="preserve"> models to create: Username and Videos</w:t>
+      </w:r>
+    </w:p>
+    <w:p>
+      <w:pPr>
+        <w:pStyle w:val="ListParagraph"/>
+        <w:numPr>
+          <w:ilvl w:val="1"/>
+          <w:numId w:val="1"/>
+        </w:numPr>
+        <w:rPr>
+          <w:color w:val="008000"/>
+        </w:rPr>
+      </w:pPr>
+      <w:r>
+        <w:t xml:space="preserve">Terminal: </w:t>
+      </w:r>
+      <w:r>
+        <w:t xml:space="preserve"> (User model)</w:t>
+      </w:r>
+    </w:p>
+    <w:p>
+      <w:pPr>
+        <w:pStyle w:val="ListParagraph"/>
+        <w:ind w:left="740"/>
+        <w:rPr>
+          <w:rFonts w:ascii="Menlo Regular" w:hAnsi="Menlo Regular" w:cs="Menlo Regular"/>
+          <w:color w:val="008000"/>
+          <w:sz w:val="22"/>
+          <w:szCs w:val="22"/>
+        </w:rPr>
+      </w:pPr>
+      <w:proofErr w:type="spellStart"/>
+      <w:proofErr w:type="gramStart"/>
+      <w:r>
+        <w:rPr>
+          <w:rFonts w:ascii="Menlo Regular" w:hAnsi="Menlo Regular" w:cs="Menlo Regular"/>
+          <w:color w:val="008000"/>
+          <w:sz w:val="22"/>
+          <w:szCs w:val="22"/>
+        </w:rPr>
+        <w:t>sequelize</w:t>
+      </w:r>
+      <w:proofErr w:type="spellEnd"/>
+      <w:proofErr w:type="gramEnd"/>
+      <w:r>
+        <w:rPr>
+          <w:rFonts w:ascii="Menlo Regular" w:hAnsi="Menlo Regular" w:cs="Menlo Regular"/>
+          <w:color w:val="008000"/>
+          <w:sz w:val="22"/>
+          <w:szCs w:val="22"/>
+        </w:rPr>
+        <w:t xml:space="preserve"> </w:t>
+      </w:r>
+      <w:proofErr w:type="spellStart"/>
+      <w:r>
+        <w:rPr>
+          <w:rFonts w:ascii="Menlo Regular" w:hAnsi="Menlo Regular" w:cs="Menlo Regular"/>
+          <w:color w:val="008000"/>
+          <w:sz w:val="22"/>
+          <w:szCs w:val="22"/>
+        </w:rPr>
+        <w:t>model:</w:t>
+      </w:r>
+      <w:r>
+        <w:rPr>
+          <w:rFonts w:ascii="Menlo Regular" w:hAnsi="Menlo Regular" w:cs="Menlo Regular"/>
+          <w:color w:val="008000"/>
+          <w:sz w:val="22"/>
+          <w:szCs w:val="22"/>
+        </w:rPr>
+        <w:t>create</w:t>
+      </w:r>
+      <w:proofErr w:type="spellEnd"/>
+      <w:r>
+        <w:rPr>
+          <w:rFonts w:ascii="Menlo Regular" w:hAnsi="Menlo Regular" w:cs="Menlo Regular"/>
+          <w:color w:val="008000"/>
+          <w:sz w:val="22"/>
+          <w:szCs w:val="22"/>
+        </w:rPr>
+        <w:t xml:space="preserve"> --name User –-attributes </w:t>
+      </w:r>
+      <w:proofErr w:type="spellStart"/>
+      <w:r>
+        <w:rPr>
+          <w:rFonts w:ascii="Menlo Regular" w:hAnsi="Menlo Regular" w:cs="Menlo Regular"/>
+          <w:color w:val="008000"/>
+          <w:sz w:val="22"/>
+          <w:szCs w:val="22"/>
+        </w:rPr>
+        <w:t>first_name:string,last_name:string,</w:t>
+      </w:r>
+      <w:r>
+        <w:rPr>
+          <w:rFonts w:ascii="Menlo Regular" w:hAnsi="Menlo Regular" w:cs="Menlo Regular"/>
+          <w:color w:val="008000"/>
+          <w:sz w:val="22"/>
+          <w:szCs w:val="22"/>
+        </w:rPr>
+        <w:t>email:string</w:t>
+      </w:r>
+      <w:proofErr w:type="spellEnd"/>
+      <w:r>
+        <w:rPr>
+          <w:rFonts w:ascii="Menlo Regular" w:hAnsi="Menlo Regular" w:cs="Menlo Regular"/>
+          <w:color w:val="008000"/>
+          <w:sz w:val="22"/>
+          <w:szCs w:val="22"/>
+        </w:rPr>
+        <w:t xml:space="preserve">, </w:t>
+      </w:r>
+      <w:proofErr w:type="spellStart"/>
+      <w:r>
+        <w:rPr>
+          <w:rFonts w:ascii="Menlo Regular" w:hAnsi="Menlo Regular" w:cs="Menlo Regular"/>
+          <w:color w:val="008000"/>
+          <w:sz w:val="22"/>
+          <w:szCs w:val="22"/>
+        </w:rPr>
+        <w:t>user_name:string,</w:t>
+      </w:r>
+      <w:r>
+        <w:rPr>
+          <w:rFonts w:ascii="Menlo Regular" w:hAnsi="Menlo Regular" w:cs="Menlo Regular"/>
+          <w:color w:val="008000"/>
+          <w:sz w:val="22"/>
+          <w:szCs w:val="22"/>
+        </w:rPr>
+        <w:t>password:string</w:t>
+      </w:r>
+      <w:proofErr w:type="spellEnd"/>
+    </w:p>
+    <w:p>
+      <w:pPr>
+        <w:pStyle w:val="ListParagraph"/>
+        <w:ind w:left="740"/>
+        <w:rPr>
+          <w:rFonts w:ascii="Menlo Regular" w:hAnsi="Menlo Regular" w:cs="Menlo Regular"/>
+          <w:color w:val="008000"/>
+          <w:sz w:val="22"/>
+          <w:szCs w:val="22"/>
+        </w:rPr>
+      </w:pPr>
+    </w:p>
+    <w:p>
+      <w:pPr>
+        <w:pStyle w:val="ListParagraph"/>
+        <w:ind w:left="740"/>
+        <w:rPr>
+          <w:rFonts w:ascii="Menlo Regular" w:hAnsi="Menlo Regular" w:cs="Menlo Regular"/>
+          <w:sz w:val="22"/>
+          <w:szCs w:val="22"/>
+        </w:rPr>
+      </w:pPr>
+      <w:r>
+        <w:rPr>
+          <w:rFonts w:ascii="Menlo Regular" w:hAnsi="Menlo Regular" w:cs="Menlo Regular"/>
+          <w:sz w:val="22"/>
+          <w:szCs w:val="22"/>
+        </w:rPr>
+        <w:t>(</w:t>
+      </w:r>
+      <w:proofErr w:type="gramStart"/>
+      <w:r>
+        <w:rPr>
+          <w:rFonts w:ascii="Menlo Regular" w:hAnsi="Menlo Regular" w:cs="Menlo Regular"/>
+          <w:sz w:val="22"/>
+          <w:szCs w:val="22"/>
+        </w:rPr>
+        <w:t>video</w:t>
+      </w:r>
+      <w:proofErr w:type="gramEnd"/>
+      <w:r>
+        <w:rPr>
+          <w:rFonts w:ascii="Menlo Regular" w:hAnsi="Menlo Regular" w:cs="Menlo Regular"/>
+          <w:sz w:val="22"/>
+          <w:szCs w:val="22"/>
+        </w:rPr>
+        <w:t xml:space="preserve"> model)</w:t>
+      </w:r>
+    </w:p>
+    <w:p>
+      <w:pPr>
+        <w:pStyle w:val="ListParagraph"/>
+        <w:ind w:left="740"/>
+        <w:rPr>
+          <w:rFonts w:ascii="Menlo Regular" w:hAnsi="Menlo Regular" w:cs="Menlo Regular"/>
+          <w:color w:val="008000"/>
+          <w:sz w:val="22"/>
+          <w:szCs w:val="22"/>
+        </w:rPr>
+      </w:pPr>
+      <w:proofErr w:type="spellStart"/>
+      <w:proofErr w:type="gramStart"/>
+      <w:r>
+        <w:rPr>
+          <w:rFonts w:ascii="Menlo Regular" w:hAnsi="Menlo Regular" w:cs="Menlo Regular"/>
+          <w:color w:val="008000"/>
+          <w:sz w:val="22"/>
+          <w:szCs w:val="22"/>
+        </w:rPr>
+        <w:t>sequelize</w:t>
+      </w:r>
+      <w:proofErr w:type="spellEnd"/>
+      <w:proofErr w:type="gramEnd"/>
+      <w:r>
+        <w:rPr>
+          <w:rFonts w:ascii="Menlo Regular" w:hAnsi="Menlo Regular" w:cs="Menlo Regular"/>
+          <w:color w:val="008000"/>
+          <w:sz w:val="22"/>
+          <w:szCs w:val="22"/>
+        </w:rPr>
+        <w:t xml:space="preserve"> </w:t>
+      </w:r>
+      <w:proofErr w:type="spellStart"/>
+      <w:r>
+        <w:rPr>
+          <w:rFonts w:ascii="Menlo Regular" w:hAnsi="Menlo Regular" w:cs="Menlo Regular"/>
+          <w:color w:val="008000"/>
+          <w:sz w:val="22"/>
+          <w:szCs w:val="22"/>
+        </w:rPr>
+        <w:t>model:</w:t>
+      </w:r>
+      <w:r>
+        <w:rPr>
+          <w:rFonts w:ascii="Menlo Regular" w:hAnsi="Menlo Regular" w:cs="Menlo Regular"/>
+          <w:color w:val="008000"/>
+          <w:sz w:val="22"/>
+          <w:szCs w:val="22"/>
+        </w:rPr>
+        <w:t>create</w:t>
+      </w:r>
+      <w:proofErr w:type="spellEnd"/>
+      <w:r>
+        <w:rPr>
+          <w:rFonts w:ascii="Menlo Regular" w:hAnsi="Menlo Regular" w:cs="Menlo Regular"/>
+          <w:color w:val="008000"/>
+          <w:sz w:val="22"/>
+          <w:szCs w:val="22"/>
+        </w:rPr>
+        <w:t xml:space="preserve"> –name Video –-attributes </w:t>
+      </w:r>
+      <w:proofErr w:type="spellStart"/>
+      <w:r>
+        <w:rPr>
+          <w:rFonts w:ascii="Menlo Regular" w:hAnsi="Menlo Regular" w:cs="Menlo Regular"/>
+          <w:color w:val="008000"/>
+          <w:sz w:val="22"/>
+          <w:szCs w:val="22"/>
+        </w:rPr>
+        <w:t>level</w:t>
+      </w:r>
+      <w:r>
+        <w:rPr>
+          <w:rFonts w:ascii="Menlo Regular" w:hAnsi="Menlo Regular" w:cs="Menlo Regular"/>
+          <w:color w:val="008000"/>
+          <w:sz w:val="22"/>
+          <w:szCs w:val="22"/>
+        </w:rPr>
+        <w:t>:string,</w:t>
+      </w:r>
+      <w:r>
+        <w:rPr>
+          <w:rFonts w:ascii="Menlo Regular" w:hAnsi="Menlo Regular" w:cs="Menlo Regular"/>
+          <w:color w:val="008000"/>
+          <w:sz w:val="22"/>
+          <w:szCs w:val="22"/>
+        </w:rPr>
+        <w:t>url</w:t>
+      </w:r>
+      <w:r>
+        <w:rPr>
+          <w:rFonts w:ascii="Menlo Regular" w:hAnsi="Menlo Regular" w:cs="Menlo Regular"/>
+          <w:color w:val="008000"/>
+          <w:sz w:val="22"/>
+          <w:szCs w:val="22"/>
+        </w:rPr>
+        <w:t>:string,</w:t>
+      </w:r>
+      <w:r>
+        <w:rPr>
+          <w:rFonts w:ascii="Menlo Regular" w:hAnsi="Menlo Regular" w:cs="Menlo Regular"/>
+          <w:color w:val="008000"/>
+          <w:sz w:val="22"/>
+          <w:szCs w:val="22"/>
+        </w:rPr>
+        <w:t>words:string,</w:t>
+      </w:r>
+      <w:r>
+        <w:rPr>
+          <w:rFonts w:ascii="Menlo Regular" w:hAnsi="Menlo Regular" w:cs="Menlo Regular"/>
+          <w:color w:val="008000"/>
+          <w:sz w:val="22"/>
+          <w:szCs w:val="22"/>
+        </w:rPr>
+        <w:t>pos_name:string</w:t>
+      </w:r>
+      <w:proofErr w:type="spellEnd"/>
+      <w:r>
+        <w:rPr>
+          <w:rFonts w:ascii="Menlo Regular" w:hAnsi="Menlo Regular" w:cs="Menlo Regular"/>
+          <w:color w:val="008000"/>
+          <w:sz w:val="22"/>
+          <w:szCs w:val="22"/>
+        </w:rPr>
+        <w:t>,</w:t>
+      </w:r>
+      <w:r>
+        <w:rPr>
+          <w:rFonts w:ascii="Menlo Regular" w:hAnsi="Menlo Regular" w:cs="Menlo Regular"/>
+          <w:color w:val="008000"/>
+          <w:sz w:val="22"/>
+          <w:szCs w:val="22"/>
+        </w:rPr>
+        <w:t xml:space="preserve"> </w:t>
+      </w:r>
+      <w:proofErr w:type="spellStart"/>
+      <w:r>
+        <w:rPr>
+          <w:rFonts w:ascii="Menlo Regular" w:hAnsi="Menlo Regular" w:cs="Menlo Regular"/>
+          <w:color w:val="008000"/>
+          <w:sz w:val="22"/>
+          <w:szCs w:val="22"/>
+        </w:rPr>
+        <w:t>userid:integer</w:t>
+      </w:r>
+      <w:proofErr w:type="spellEnd"/>
+      <w:r>
+        <w:rPr>
+          <w:rFonts w:ascii="Menlo Regular" w:hAnsi="Menlo Regular" w:cs="Menlo Regular"/>
+          <w:color w:val="008000"/>
+          <w:sz w:val="22"/>
+          <w:szCs w:val="22"/>
+        </w:rPr>
+        <w:t xml:space="preserve"> </w:t>
+      </w:r>
+    </w:p>
+    <w:p>
+      <w:pPr>
+        <w:pStyle w:val="ListParagraph"/>
+        <w:ind w:left="740"/>
+        <w:rPr>
+          <w:rFonts w:ascii="Menlo Regular" w:hAnsi="Menlo Regular" w:cs="Menlo Regular"/>
+          <w:color w:val="008000"/>
+          <w:sz w:val="22"/>
+          <w:szCs w:val="22"/>
+        </w:rPr>
+      </w:pPr>
+    </w:p>
+    <w:p>
+      <w:pPr>
+        <w:pStyle w:val="ListParagraph"/>
+        <w:ind w:left="740"/>
+      </w:pPr>
+    </w:p>
+    <w:p>
+      <w:pPr>
+        <w:pStyle w:val="ListParagraph"/>
+        <w:numPr>
+          <w:ilvl w:val="0"/>
+          <w:numId w:val="1"/>
+        </w:numPr>
+        <w:rPr>
+          <w:color w:val="008000"/>
+        </w:rPr>
+      </w:pPr>
+      <w:r>
+        <w:rPr>
+          <w:rFonts w:cs="Menlo Regular"/>
+        </w:rPr>
+        <w:t xml:space="preserve"> </w:t>
+      </w:r>
+      <w:r>
+        <w:rPr>
+          <w:rFonts w:cs="Menlo Regular"/>
+        </w:rPr>
+        <w:t>(</w:t>
+      </w:r>
+      <w:proofErr w:type="gramStart"/>
+      <w:r>
+        <w:rPr>
+          <w:rFonts w:cs="Menlo Regular"/>
+        </w:rPr>
+        <w:t>this</w:t>
+      </w:r>
+      <w:proofErr w:type="gramEnd"/>
+      <w:r>
+        <w:rPr>
+          <w:rFonts w:cs="Menlo Regular"/>
+        </w:rPr>
+        <w:t xml:space="preserve"> is not the creation of a </w:t>
+      </w:r>
+      <w:proofErr w:type="spellStart"/>
+      <w:r>
+        <w:rPr>
+          <w:rFonts w:cs="Menlo Regular"/>
+        </w:rPr>
+        <w:t>db</w:t>
+      </w:r>
+      <w:proofErr w:type="spellEnd"/>
+      <w:r>
+        <w:rPr>
+          <w:rFonts w:cs="Menlo Regular"/>
+        </w:rPr>
+        <w:t xml:space="preserve"> tables yet) </w:t>
+      </w:r>
+    </w:p>
+    <w:p>
+      <w:pPr>
+        <w:pStyle w:val="ListParagraph"/>
+        <w:numPr>
+          <w:ilvl w:val="0"/>
+          <w:numId w:val="1"/>
+        </w:numPr>
+      </w:pPr>
+      <w:r>
+        <w:t>Then – after the two models are created, go to the terminal and type:</w:t>
+      </w:r>
+    </w:p>
+    <w:p>
+      <w:pPr>
+        <w:pStyle w:val="ListParagraph"/>
+        <w:ind w:left="1440"/>
+      </w:pPr>
+      <w:r>
+        <w:t xml:space="preserve">a.) </w:t>
+      </w:r>
+      <w:proofErr w:type="spellStart"/>
+      <w:r>
+        <w:t>Sequelize</w:t>
+      </w:r>
+      <w:proofErr w:type="spellEnd"/>
+      <w:r>
+        <w:t xml:space="preserve"> </w:t>
+      </w:r>
+      <w:proofErr w:type="spellStart"/>
+      <w:r>
+        <w:t>db</w:t>
+      </w:r>
+      <w:proofErr w:type="gramStart"/>
+      <w:r>
+        <w:t>:migrate</w:t>
+      </w:r>
+      <w:proofErr w:type="spellEnd"/>
+      <w:proofErr w:type="gramEnd"/>
+      <w:r>
+        <w:t xml:space="preserve">  (this will create the tables in the DB!)</w:t>
+      </w:r>
+    </w:p>
+    <w:p>
+      <w:pPr>
+        <w:tabs>
+          <w:tab w:val="left" w:pos="1053"/>
+        </w:tabs>
+      </w:pPr>
     </w:p>
     <w:p>
       <w:pPr>
@@ -1002,55 +2693,6 @@
         <w:ind w:left="740"/>
       </w:pPr>
     </w:p>
-    <w:p>
-      <w:pPr>
-        <w:pStyle w:val="ListParagraph"/>
-        <w:numPr>
-          <w:ilvl w:val="0"/>
-          <w:numId w:val="10"/>
-        </w:numPr>
-        <w:tabs>
-          <w:tab w:val="left" w:pos="1053"/>
-        </w:tabs>
-      </w:pPr>
-    </w:p>
-    <w:p>
-      <w:pPr>
-        <w:pStyle w:val="ListParagraph"/>
-        <w:numPr>
-          <w:ilvl w:val="0"/>
-          <w:numId w:val="10"/>
-        </w:numPr>
-        <w:tabs>
-          <w:tab w:val="left" w:pos="1053"/>
-        </w:tabs>
-      </w:pPr>
-    </w:p>
-    <w:p>
-      <w:pPr>
-        <w:pStyle w:val="ListParagraph"/>
-        <w:tabs>
-          <w:tab w:val="left" w:pos="1053"/>
-        </w:tabs>
-        <w:ind w:left="740"/>
-      </w:pPr>
-    </w:p>
-    <w:p>
-      <w:pPr>
-        <w:tabs>
-          <w:tab w:val="left" w:pos="1053"/>
-        </w:tabs>
-      </w:pPr>
-    </w:p>
-    <w:p>
-      <w:pPr>
-        <w:pStyle w:val="ListParagraph"/>
-        <w:tabs>
-          <w:tab w:val="left" w:pos="1053"/>
-        </w:tabs>
-        <w:ind w:left="740"/>
-      </w:pPr>
-    </w:p>
     <w:p/>
     <w:p/>
     <w:p>
@@ -1061,9 +2703,11 @@
           <w:numId w:val="8"/>
         </w:numPr>
       </w:pPr>
+      <w:proofErr w:type="spellStart"/>
       <w:r>
         <w:t>SiteMap</w:t>
       </w:r>
+      <w:proofErr w:type="spellEnd"/>
     </w:p>
     <w:p>
       <w:pPr>
@@ -1110,7 +2754,55 @@
         </w:numPr>
       </w:pPr>
       <w:r>
-        <w:t xml:space="preserve">Node (NPM Init, NPM install all the modules (pg, sequelize, etc, etc), using Sequelize—create a DB, create models, migrate the DB, then put all these pieces into the front end.) </w:t>
+        <w:t xml:space="preserve">Node (NPM </w:t>
+      </w:r>
+      <w:proofErr w:type="spellStart"/>
+      <w:r>
+        <w:t>Init</w:t>
+      </w:r>
+      <w:proofErr w:type="spellEnd"/>
+      <w:r>
+        <w:t>, NPM install all the modules (</w:t>
+      </w:r>
+      <w:proofErr w:type="spellStart"/>
+      <w:r>
+        <w:t>pg</w:t>
+      </w:r>
+      <w:proofErr w:type="spellEnd"/>
+      <w:r>
+        <w:t xml:space="preserve">, </w:t>
+      </w:r>
+      <w:proofErr w:type="spellStart"/>
+      <w:r>
+        <w:t>sequelize</w:t>
+      </w:r>
+      <w:proofErr w:type="spellEnd"/>
+      <w:r>
+        <w:t xml:space="preserve">, </w:t>
+      </w:r>
+      <w:proofErr w:type="spellStart"/>
+      <w:r>
+        <w:t>etc</w:t>
+      </w:r>
+      <w:proofErr w:type="spellEnd"/>
+      <w:r>
+        <w:t xml:space="preserve">, </w:t>
+      </w:r>
+      <w:proofErr w:type="spellStart"/>
+      <w:r>
+        <w:t>etc</w:t>
+      </w:r>
+      <w:proofErr w:type="spellEnd"/>
+      <w:r>
+        <w:t xml:space="preserve">), using </w:t>
+      </w:r>
+      <w:proofErr w:type="spellStart"/>
+      <w:r>
+        <w:t>Sequelize</w:t>
+      </w:r>
+      <w:proofErr w:type="spellEnd"/>
+      <w:r>
+        <w:t xml:space="preserve">—create a DB, create models, migrate the DB, then put all these pieces into the front end.) </w:t>
       </w:r>
     </w:p>
     <w:p>
@@ -1130,6 +2822,210 @@
         <w:pStyle w:val="ListParagraph"/>
         <w:ind w:left="740"/>
       </w:pPr>
+    </w:p>
+    <w:p/>
+    <w:p>
+      <w:r>
+        <w:t>Poses for pictures:</w:t>
+      </w:r>
+    </w:p>
+    <w:p>
+      <w:pPr>
+        <w:pStyle w:val="ListParagraph"/>
+        <w:numPr>
+          <w:ilvl w:val="0"/>
+          <w:numId w:val="12"/>
+        </w:numPr>
+      </w:pPr>
+      <w:r>
+        <w:t xml:space="preserve">Candlestick </w:t>
+      </w:r>
+    </w:p>
+    <w:p>
+      <w:pPr>
+        <w:pStyle w:val="ListParagraph"/>
+        <w:numPr>
+          <w:ilvl w:val="0"/>
+          <w:numId w:val="12"/>
+        </w:numPr>
+      </w:pPr>
+      <w:r>
+        <w:t xml:space="preserve">Folded </w:t>
+      </w:r>
+      <w:proofErr w:type="spellStart"/>
+      <w:r>
+        <w:t>paschi</w:t>
+      </w:r>
+      <w:proofErr w:type="spellEnd"/>
+      <w:r>
+        <w:t>/ thigh stand</w:t>
+      </w:r>
+    </w:p>
+    <w:p>
+      <w:pPr>
+        <w:pStyle w:val="ListParagraph"/>
+        <w:numPr>
+          <w:ilvl w:val="0"/>
+          <w:numId w:val="12"/>
+        </w:numPr>
+      </w:pPr>
+      <w:r>
+        <w:t xml:space="preserve">Straddle throne, regular throne </w:t>
+      </w:r>
+    </w:p>
+    <w:p>
+      <w:pPr>
+        <w:pStyle w:val="ListParagraph"/>
+        <w:numPr>
+          <w:ilvl w:val="0"/>
+          <w:numId w:val="12"/>
+        </w:numPr>
+      </w:pPr>
+      <w:r>
+        <w:t>Backbend</w:t>
+      </w:r>
+    </w:p>
+    <w:p>
+      <w:pPr>
+        <w:pStyle w:val="ListParagraph"/>
+        <w:numPr>
+          <w:ilvl w:val="0"/>
+          <w:numId w:val="12"/>
+        </w:numPr>
+      </w:pPr>
+      <w:r>
+        <w:t>High flying whale</w:t>
+      </w:r>
+    </w:p>
+    <w:p>
+      <w:pPr>
+        <w:pStyle w:val="ListParagraph"/>
+        <w:numPr>
+          <w:ilvl w:val="0"/>
+          <w:numId w:val="12"/>
+        </w:numPr>
+      </w:pPr>
+      <w:r>
+        <w:t>Threesome: downward dog, backbend x2</w:t>
+      </w:r>
+    </w:p>
+    <w:p>
+      <w:pPr>
+        <w:pStyle w:val="ListParagraph"/>
+        <w:numPr>
+          <w:ilvl w:val="0"/>
+          <w:numId w:val="12"/>
+        </w:numPr>
+      </w:pPr>
+      <w:r>
+        <w:t xml:space="preserve">V-up/reverse plank </w:t>
+      </w:r>
+    </w:p>
+    <w:p>
+      <w:pPr>
+        <w:pStyle w:val="ListParagraph"/>
+        <w:numPr>
+          <w:ilvl w:val="0"/>
+          <w:numId w:val="12"/>
+        </w:numPr>
+      </w:pPr>
+      <w:r>
+        <w:t xml:space="preserve">Straddle throne to thinker </w:t>
+      </w:r>
+    </w:p>
+    <w:p>
+      <w:pPr>
+        <w:pStyle w:val="ListParagraph"/>
+        <w:numPr>
+          <w:ilvl w:val="0"/>
+          <w:numId w:val="12"/>
+        </w:numPr>
+      </w:pPr>
+      <w:r>
+        <w:t>Bird on hands (</w:t>
+      </w:r>
+      <w:proofErr w:type="spellStart"/>
+      <w:r>
+        <w:t>Arun</w:t>
+      </w:r>
+      <w:proofErr w:type="spellEnd"/>
+      <w:r>
+        <w:t>/Melody)</w:t>
+      </w:r>
+    </w:p>
+    <w:p>
+      <w:pPr>
+        <w:pStyle w:val="ListParagraph"/>
+        <w:numPr>
+          <w:ilvl w:val="0"/>
+          <w:numId w:val="12"/>
+        </w:numPr>
+      </w:pPr>
+      <w:r>
+        <w:t xml:space="preserve">Falling leaf, to tulip pose with hands on chin (for </w:t>
+      </w:r>
+      <w:proofErr w:type="spellStart"/>
+      <w:r>
+        <w:t>Myla</w:t>
+      </w:r>
+      <w:proofErr w:type="spellEnd"/>
+      <w:r>
+        <w:t>)</w:t>
+      </w:r>
+    </w:p>
+    <w:p>
+      <w:pPr>
+        <w:tabs>
+          <w:tab w:val="left" w:pos="7773"/>
+        </w:tabs>
+      </w:pPr>
+      <w:r>
+        <w:tab/>
+      </w:r>
+    </w:p>
+    <w:p>
+      <w:pPr>
+        <w:tabs>
+          <w:tab w:val="left" w:pos="7773"/>
+        </w:tabs>
+      </w:pPr>
+      <w:bookmarkStart w:id="0" w:name="_GoBack"/>
+      <w:bookmarkEnd w:id="0"/>
+    </w:p>
+    <w:p>
+      <w:pPr>
+        <w:tabs>
+          <w:tab w:val="left" w:pos="7773"/>
+        </w:tabs>
+      </w:pPr>
+      <w:proofErr w:type="spellStart"/>
+      <w:r>
+        <w:t>Mou</w:t>
+      </w:r>
+      <w:proofErr w:type="spellEnd"/>
+      <w:r>
+        <w:t xml:space="preserve"> (markdown editor for web developers)</w:t>
+      </w:r>
+    </w:p>
+    <w:p>
+      <w:pPr>
+        <w:tabs>
+          <w:tab w:val="left" w:pos="7773"/>
+        </w:tabs>
+      </w:pPr>
+      <w:r>
+        <w:t>Markdown</w:t>
+      </w:r>
+    </w:p>
+    <w:p>
+      <w:pPr>
+        <w:tabs>
+          <w:tab w:val="left" w:pos="7773"/>
+        </w:tabs>
+      </w:pPr>
+      <w:r>
+        <w:t xml:space="preserve">Push the write up and save it as a readme.md </w:t>
+      </w:r>
     </w:p>
     <w:sectPr>
       <w:pgSz w:w="12240" w:h="15840"/>
@@ -1257,6 +3153,95 @@
     </w:lvl>
   </w:abstractNum>
   <w:abstractNum w:abstractNumId="1">
+    <w:nsid w:val="0735247D"/>
+    <w:multiLevelType w:val="hybridMultilevel"/>
+    <w:tmpl w:val="E4B6D856"/>
+    <w:lvl w:ilvl="0" w:tplc="94F64E22">
+      <w:start w:val="1"/>
+      <w:numFmt w:val="decimal"/>
+      <w:lvlText w:val="%1.)"/>
+      <w:lvlJc w:val="left"/>
+      <w:pPr>
+        <w:ind w:left="740" w:hanging="380"/>
+      </w:pPr>
+      <w:rPr>
+        <w:rFonts w:hint="default"/>
+      </w:rPr>
+    </w:lvl>
+    <w:lvl w:ilvl="1" w:tplc="04090019" w:tentative="1">
+      <w:start w:val="1"/>
+      <w:numFmt w:val="lowerLetter"/>
+      <w:lvlText w:val="%2."/>
+      <w:lvlJc w:val="left"/>
+      <w:pPr>
+        <w:ind w:left="1440" w:hanging="360"/>
+      </w:pPr>
+    </w:lvl>
+    <w:lvl w:ilvl="2" w:tplc="0409001B" w:tentative="1">
+      <w:start w:val="1"/>
+      <w:numFmt w:val="lowerRoman"/>
+      <w:lvlText w:val="%3."/>
+      <w:lvlJc w:val="right"/>
+      <w:pPr>
+        <w:ind w:left="2160" w:hanging="180"/>
+      </w:pPr>
+    </w:lvl>
+    <w:lvl w:ilvl="3" w:tplc="0409000F" w:tentative="1">
+      <w:start w:val="1"/>
+      <w:numFmt w:val="decimal"/>
+      <w:lvlText w:val="%4."/>
+      <w:lvlJc w:val="left"/>
+      <w:pPr>
+        <w:ind w:left="2880" w:hanging="360"/>
+      </w:pPr>
+    </w:lvl>
+    <w:lvl w:ilvl="4" w:tplc="04090019" w:tentative="1">
+      <w:start w:val="1"/>
+      <w:numFmt w:val="lowerLetter"/>
+      <w:lvlText w:val="%5."/>
+      <w:lvlJc w:val="left"/>
+      <w:pPr>
+        <w:ind w:left="3600" w:hanging="360"/>
+      </w:pPr>
+    </w:lvl>
+    <w:lvl w:ilvl="5" w:tplc="0409001B" w:tentative="1">
+      <w:start w:val="1"/>
+      <w:numFmt w:val="lowerRoman"/>
+      <w:lvlText w:val="%6."/>
+      <w:lvlJc w:val="right"/>
+      <w:pPr>
+        <w:ind w:left="4320" w:hanging="180"/>
+      </w:pPr>
+    </w:lvl>
+    <w:lvl w:ilvl="6" w:tplc="0409000F" w:tentative="1">
+      <w:start w:val="1"/>
+      <w:numFmt w:val="decimal"/>
+      <w:lvlText w:val="%7."/>
+      <w:lvlJc w:val="left"/>
+      <w:pPr>
+        <w:ind w:left="5040" w:hanging="360"/>
+      </w:pPr>
+    </w:lvl>
+    <w:lvl w:ilvl="7" w:tplc="04090019" w:tentative="1">
+      <w:start w:val="1"/>
+      <w:numFmt w:val="lowerLetter"/>
+      <w:lvlText w:val="%8."/>
+      <w:lvlJc w:val="left"/>
+      <w:pPr>
+        <w:ind w:left="5760" w:hanging="360"/>
+      </w:pPr>
+    </w:lvl>
+    <w:lvl w:ilvl="8" w:tplc="0409001B" w:tentative="1">
+      <w:start w:val="1"/>
+      <w:numFmt w:val="lowerRoman"/>
+      <w:lvlText w:val="%9."/>
+      <w:lvlJc w:val="right"/>
+      <w:pPr>
+        <w:ind w:left="6480" w:hanging="180"/>
+      </w:pPr>
+    </w:lvl>
+  </w:abstractNum>
+  <w:abstractNum w:abstractNumId="2">
     <w:nsid w:val="1DCB340D"/>
     <w:multiLevelType w:val="hybridMultilevel"/>
     <w:tmpl w:val="A7F4D63C"/>
@@ -1345,7 +3330,7 @@
       </w:pPr>
     </w:lvl>
   </w:abstractNum>
-  <w:abstractNum w:abstractNumId="2">
+  <w:abstractNum w:abstractNumId="3">
     <w:nsid w:val="2279321B"/>
     <w:multiLevelType w:val="hybridMultilevel"/>
     <w:tmpl w:val="2EA85D24"/>
@@ -1434,7 +3419,7 @@
       </w:pPr>
     </w:lvl>
   </w:abstractNum>
-  <w:abstractNum w:abstractNumId="3">
+  <w:abstractNum w:abstractNumId="4">
     <w:nsid w:val="2B261DCE"/>
     <w:multiLevelType w:val="hybridMultilevel"/>
     <w:tmpl w:val="2D06A946"/>
@@ -1547,7 +3532,7 @@
       </w:rPr>
     </w:lvl>
   </w:abstractNum>
-  <w:abstractNum w:abstractNumId="4">
+  <w:abstractNum w:abstractNumId="5">
     <w:nsid w:val="36BB6C7B"/>
     <w:multiLevelType w:val="hybridMultilevel"/>
     <w:tmpl w:val="8188CB6E"/>
@@ -1636,7 +3621,7 @@
       </w:pPr>
     </w:lvl>
   </w:abstractNum>
-  <w:abstractNum w:abstractNumId="5">
+  <w:abstractNum w:abstractNumId="6">
     <w:nsid w:val="3ECF41B2"/>
     <w:multiLevelType w:val="hybridMultilevel"/>
     <w:tmpl w:val="D50A7F80"/>
@@ -1652,7 +3637,7 @@
         <w:rFonts w:hint="default"/>
       </w:rPr>
     </w:lvl>
-    <w:lvl w:ilvl="1" w:tplc="04090019" w:tentative="1">
+    <w:lvl w:ilvl="1" w:tplc="04090019">
       <w:start w:val="1"/>
       <w:numFmt w:val="lowerLetter"/>
       <w:lvlText w:val="%2."/>
@@ -1725,7 +3710,7 @@
       </w:pPr>
     </w:lvl>
   </w:abstractNum>
-  <w:abstractNum w:abstractNumId="6">
+  <w:abstractNum w:abstractNumId="7">
     <w:nsid w:val="60AB5945"/>
     <w:multiLevelType w:val="hybridMultilevel"/>
     <w:tmpl w:val="EAF2F908"/>
@@ -1838,7 +3823,7 @@
       </w:rPr>
     </w:lvl>
   </w:abstractNum>
-  <w:abstractNum w:abstractNumId="7">
+  <w:abstractNum w:abstractNumId="8">
     <w:nsid w:val="63F7422C"/>
     <w:multiLevelType w:val="hybridMultilevel"/>
     <w:tmpl w:val="C8F271D0"/>
@@ -1927,7 +3912,7 @@
       </w:pPr>
     </w:lvl>
   </w:abstractNum>
-  <w:abstractNum w:abstractNumId="8">
+  <w:abstractNum w:abstractNumId="9">
     <w:nsid w:val="71BA39AD"/>
     <w:multiLevelType w:val="hybridMultilevel"/>
     <w:tmpl w:val="333A7F02"/>
@@ -2040,7 +4025,96 @@
       </w:rPr>
     </w:lvl>
   </w:abstractNum>
-  <w:abstractNum w:abstractNumId="9">
+  <w:abstractNum w:abstractNumId="10">
+    <w:nsid w:val="73CE04E6"/>
+    <w:multiLevelType w:val="hybridMultilevel"/>
+    <w:tmpl w:val="CE02A028"/>
+    <w:lvl w:ilvl="0" w:tplc="3E06EFB0">
+      <w:start w:val="1"/>
+      <w:numFmt w:val="decimal"/>
+      <w:lvlText w:val="%1.)"/>
+      <w:lvlJc w:val="left"/>
+      <w:pPr>
+        <w:ind w:left="740" w:hanging="380"/>
+      </w:pPr>
+      <w:rPr>
+        <w:rFonts w:hint="default"/>
+      </w:rPr>
+    </w:lvl>
+    <w:lvl w:ilvl="1" w:tplc="04090019">
+      <w:start w:val="1"/>
+      <w:numFmt w:val="lowerLetter"/>
+      <w:lvlText w:val="%2."/>
+      <w:lvlJc w:val="left"/>
+      <w:pPr>
+        <w:ind w:left="1440" w:hanging="360"/>
+      </w:pPr>
+    </w:lvl>
+    <w:lvl w:ilvl="2" w:tplc="0409001B" w:tentative="1">
+      <w:start w:val="1"/>
+      <w:numFmt w:val="lowerRoman"/>
+      <w:lvlText w:val="%3."/>
+      <w:lvlJc w:val="right"/>
+      <w:pPr>
+        <w:ind w:left="2160" w:hanging="180"/>
+      </w:pPr>
+    </w:lvl>
+    <w:lvl w:ilvl="3" w:tplc="0409000F" w:tentative="1">
+      <w:start w:val="1"/>
+      <w:numFmt w:val="decimal"/>
+      <w:lvlText w:val="%4."/>
+      <w:lvlJc w:val="left"/>
+      <w:pPr>
+        <w:ind w:left="2880" w:hanging="360"/>
+      </w:pPr>
+    </w:lvl>
+    <w:lvl w:ilvl="4" w:tplc="04090019" w:tentative="1">
+      <w:start w:val="1"/>
+      <w:numFmt w:val="lowerLetter"/>
+      <w:lvlText w:val="%5."/>
+      <w:lvlJc w:val="left"/>
+      <w:pPr>
+        <w:ind w:left="3600" w:hanging="360"/>
+      </w:pPr>
+    </w:lvl>
+    <w:lvl w:ilvl="5" w:tplc="0409001B" w:tentative="1">
+      <w:start w:val="1"/>
+      <w:numFmt w:val="lowerRoman"/>
+      <w:lvlText w:val="%6."/>
+      <w:lvlJc w:val="right"/>
+      <w:pPr>
+        <w:ind w:left="4320" w:hanging="180"/>
+      </w:pPr>
+    </w:lvl>
+    <w:lvl w:ilvl="6" w:tplc="0409000F" w:tentative="1">
+      <w:start w:val="1"/>
+      <w:numFmt w:val="decimal"/>
+      <w:lvlText w:val="%7."/>
+      <w:lvlJc w:val="left"/>
+      <w:pPr>
+        <w:ind w:left="5040" w:hanging="360"/>
+      </w:pPr>
+    </w:lvl>
+    <w:lvl w:ilvl="7" w:tplc="04090019" w:tentative="1">
+      <w:start w:val="1"/>
+      <w:numFmt w:val="lowerLetter"/>
+      <w:lvlText w:val="%8."/>
+      <w:lvlJc w:val="left"/>
+      <w:pPr>
+        <w:ind w:left="5760" w:hanging="360"/>
+      </w:pPr>
+    </w:lvl>
+    <w:lvl w:ilvl="8" w:tplc="0409001B" w:tentative="1">
+      <w:start w:val="1"/>
+      <w:numFmt w:val="lowerRoman"/>
+      <w:lvlText w:val="%9."/>
+      <w:lvlJc w:val="right"/>
+      <w:pPr>
+        <w:ind w:left="6480" w:hanging="180"/>
+      </w:pPr>
+    </w:lvl>
+  </w:abstractNum>
+  <w:abstractNum w:abstractNumId="11">
     <w:nsid w:val="7623770E"/>
     <w:multiLevelType w:val="hybridMultilevel"/>
     <w:tmpl w:val="40EE677E"/>
@@ -2130,34 +4204,40 @@
     </w:lvl>
   </w:abstractNum>
   <w:num w:numId="1">
+    <w:abstractNumId w:val="6"/>
+  </w:num>
+  <w:num w:numId="2">
+    <w:abstractNumId w:val="7"/>
+  </w:num>
+  <w:num w:numId="3">
+    <w:abstractNumId w:val="9"/>
+  </w:num>
+  <w:num w:numId="4">
     <w:abstractNumId w:val="5"/>
   </w:num>
-  <w:num w:numId="2">
-    <w:abstractNumId w:val="6"/>
-  </w:num>
-  <w:num w:numId="3">
-    <w:abstractNumId w:val="8"/>
-  </w:num>
-  <w:num w:numId="4">
-    <w:abstractNumId w:val="4"/>
-  </w:num>
   <w:num w:numId="5">
-    <w:abstractNumId w:val="9"/>
+    <w:abstractNumId w:val="11"/>
   </w:num>
   <w:num w:numId="6">
-    <w:abstractNumId w:val="3"/>
+    <w:abstractNumId w:val="4"/>
   </w:num>
   <w:num w:numId="7">
     <w:abstractNumId w:val="0"/>
   </w:num>
   <w:num w:numId="8">
-    <w:abstractNumId w:val="1"/>
+    <w:abstractNumId w:val="2"/>
   </w:num>
   <w:num w:numId="9">
-    <w:abstractNumId w:val="7"/>
+    <w:abstractNumId w:val="8"/>
   </w:num>
   <w:num w:numId="10">
-    <w:abstractNumId w:val="2"/>
+    <w:abstractNumId w:val="3"/>
+  </w:num>
+  <w:num w:numId="11">
+    <w:abstractNumId w:val="10"/>
+  </w:num>
+  <w:num w:numId="12">
+    <w:abstractNumId w:val="1"/>
   </w:num>
 </w:numbering>
 </file>

</xml_diff>

<commit_message>
added working modal to different level pages for video uploads
</commit_message>
<xml_diff>
--- a/1st Project--Brief .docx
+++ b/1st Project--Brief .docx
@@ -2468,9 +2468,8 @@
           <w:sz w:val="22"/>
           <w:szCs w:val="22"/>
         </w:rPr>
-        <w:t xml:space="preserve"> –name Video –-attributes </w:t>
-      </w:r>
-      <w:proofErr w:type="spellStart"/>
+        <w:t xml:space="preserve"> –</w:t>
+      </w:r>
       <w:r>
         <w:rPr>
           <w:rFonts w:ascii="Menlo Regular" w:hAnsi="Menlo Regular" w:cs="Menlo Regular"/>
@@ -2478,7 +2477,7 @@
           <w:sz w:val="22"/>
           <w:szCs w:val="22"/>
         </w:rPr>
-        <w:t>level</w:t>
+        <w:t>-</w:t>
       </w:r>
       <w:r>
         <w:rPr>
@@ -2487,8 +2486,9 @@
           <w:sz w:val="22"/>
           <w:szCs w:val="22"/>
         </w:rPr>
-        <w:t>:string,</w:t>
-      </w:r>
+        <w:t xml:space="preserve">name Video –-attributes </w:t>
+      </w:r>
+      <w:proofErr w:type="spellStart"/>
       <w:r>
         <w:rPr>
           <w:rFonts w:ascii="Menlo Regular" w:hAnsi="Menlo Regular" w:cs="Menlo Regular"/>
@@ -2496,7 +2496,7 @@
           <w:sz w:val="22"/>
           <w:szCs w:val="22"/>
         </w:rPr>
-        <w:t>url</w:t>
+        <w:t>level</w:t>
       </w:r>
       <w:r>
         <w:rPr>
@@ -2514,7 +2514,7 @@
           <w:sz w:val="22"/>
           <w:szCs w:val="22"/>
         </w:rPr>
-        <w:t>words:string,</w:t>
+        <w:t>url</w:t>
       </w:r>
       <w:r>
         <w:rPr>
@@ -2523,9 +2523,8 @@
           <w:sz w:val="22"/>
           <w:szCs w:val="22"/>
         </w:rPr>
-        <w:t>pos_name:string</w:t>
-      </w:r>
-      <w:proofErr w:type="spellEnd"/>
+        <w:t>:string,</w:t>
+      </w:r>
       <w:r>
         <w:rPr>
           <w:rFonts w:ascii="Menlo Regular" w:hAnsi="Menlo Regular" w:cs="Menlo Regular"/>
@@ -2533,7 +2532,7 @@
           <w:sz w:val="22"/>
           <w:szCs w:val="22"/>
         </w:rPr>
-        <w:t>,</w:t>
+        <w:t>words:string,</w:t>
       </w:r>
       <w:r>
         <w:rPr>
@@ -2542,9 +2541,9 @@
           <w:sz w:val="22"/>
           <w:szCs w:val="22"/>
         </w:rPr>
-        <w:t xml:space="preserve"> </w:t>
-      </w:r>
-      <w:proofErr w:type="spellStart"/>
+        <w:t>pos_name:string</w:t>
+      </w:r>
+      <w:proofErr w:type="spellEnd"/>
       <w:r>
         <w:rPr>
           <w:rFonts w:ascii="Menlo Regular" w:hAnsi="Menlo Regular" w:cs="Menlo Regular"/>
@@ -2552,9 +2551,8 @@
           <w:sz w:val="22"/>
           <w:szCs w:val="22"/>
         </w:rPr>
-        <w:t>userid:integer</w:t>
-      </w:r>
-      <w:proofErr w:type="spellEnd"/>
+        <w:t>,</w:t>
+      </w:r>
       <w:r>
         <w:rPr>
           <w:rFonts w:ascii="Menlo Regular" w:hAnsi="Menlo Regular" w:cs="Menlo Regular"/>
@@ -2564,23 +2562,43 @@
         </w:rPr>
         <w:t xml:space="preserve"> </w:t>
       </w:r>
-    </w:p>
-    <w:p>
-      <w:pPr>
-        <w:pStyle w:val="ListParagraph"/>
-        <w:ind w:left="740"/>
+      <w:proofErr w:type="spellStart"/>
+      <w:r>
         <w:rPr>
           <w:rFonts w:ascii="Menlo Regular" w:hAnsi="Menlo Regular" w:cs="Menlo Regular"/>
           <w:color w:val="008000"/>
           <w:sz w:val="22"/>
           <w:szCs w:val="22"/>
         </w:rPr>
-      </w:pPr>
+        <w:t>userid:integer</w:t>
+      </w:r>
+      <w:proofErr w:type="spellEnd"/>
+      <w:r>
+        <w:rPr>
+          <w:rFonts w:ascii="Menlo Regular" w:hAnsi="Menlo Regular" w:cs="Menlo Regular"/>
+          <w:color w:val="008000"/>
+          <w:sz w:val="22"/>
+          <w:szCs w:val="22"/>
+        </w:rPr>
+        <w:t xml:space="preserve"> </w:t>
+      </w:r>
     </w:p>
     <w:p>
       <w:pPr>
         <w:pStyle w:val="ListParagraph"/>
         <w:ind w:left="740"/>
+        <w:rPr>
+          <w:rFonts w:ascii="Menlo Regular" w:hAnsi="Menlo Regular" w:cs="Menlo Regular"/>
+          <w:color w:val="008000"/>
+          <w:sz w:val="22"/>
+          <w:szCs w:val="22"/>
+        </w:rPr>
+      </w:pPr>
+    </w:p>
+    <w:p>
+      <w:pPr>
+        <w:pStyle w:val="ListParagraph"/>
+        <w:ind w:left="740"/>
       </w:pPr>
     </w:p>
     <w:p>
@@ -2692,6 +2710,98 @@
         </w:tabs>
         <w:ind w:left="740"/>
       </w:pPr>
+      <w:r>
+        <w:t>**</w:t>
+      </w:r>
+      <w:proofErr w:type="gramStart"/>
+      <w:r>
+        <w:t>check</w:t>
+      </w:r>
+      <w:proofErr w:type="gramEnd"/>
+      <w:r>
+        <w:t xml:space="preserve"> to see if the DB is created with the correct tables.</w:t>
+      </w:r>
+    </w:p>
+    <w:p>
+      <w:pPr>
+        <w:pStyle w:val="ListParagraph"/>
+        <w:tabs>
+          <w:tab w:val="left" w:pos="1053"/>
+        </w:tabs>
+        <w:ind w:left="740"/>
+      </w:pPr>
+      <w:r>
+        <w:t>(</w:t>
+      </w:r>
+      <w:proofErr w:type="gramStart"/>
+      <w:r>
+        <w:t>go</w:t>
+      </w:r>
+      <w:proofErr w:type="gramEnd"/>
+      <w:r>
+        <w:t xml:space="preserve"> to PSQL,  \connect </w:t>
+      </w:r>
+      <w:proofErr w:type="spellStart"/>
+      <w:r>
+        <w:t>acroyoga_project</w:t>
+      </w:r>
+      <w:proofErr w:type="spellEnd"/>
+      <w:r>
+        <w:t>, then :</w:t>
+      </w:r>
+    </w:p>
+    <w:p>
+      <w:pPr>
+        <w:pStyle w:val="ListParagraph"/>
+        <w:tabs>
+          <w:tab w:val="left" w:pos="1053"/>
+        </w:tabs>
+        <w:ind w:left="740"/>
+      </w:pPr>
+      <w:r>
+        <w:t>\</w:t>
+      </w:r>
+      <w:proofErr w:type="spellStart"/>
+      <w:proofErr w:type="gramStart"/>
+      <w:r>
+        <w:t>dt</w:t>
+      </w:r>
+      <w:proofErr w:type="spellEnd"/>
+      <w:proofErr w:type="gramEnd"/>
+    </w:p>
+    <w:p>
+      <w:pPr>
+        <w:pStyle w:val="ListParagraph"/>
+        <w:tabs>
+          <w:tab w:val="left" w:pos="1053"/>
+        </w:tabs>
+        <w:ind w:left="740"/>
+      </w:pPr>
+      <w:proofErr w:type="gramStart"/>
+      <w:r>
+        <w:t>select</w:t>
+      </w:r>
+      <w:proofErr w:type="gramEnd"/>
+      <w:r>
+        <w:t xml:space="preserve"> * from “Users”;</w:t>
+      </w:r>
+    </w:p>
+    <w:p>
+      <w:pPr>
+        <w:pStyle w:val="ListParagraph"/>
+        <w:tabs>
+          <w:tab w:val="left" w:pos="1053"/>
+        </w:tabs>
+        <w:ind w:left="740"/>
+      </w:pPr>
+      <w:proofErr w:type="gramStart"/>
+      <w:r>
+        <w:t>select</w:t>
+      </w:r>
+      <w:proofErr w:type="gramEnd"/>
+      <w:r>
+        <w:t xml:space="preserve"> * from “Videos”;</w:t>
+      </w:r>
     </w:p>
     <w:p/>
     <w:p/>
@@ -2989,43 +3099,171 @@
           <w:tab w:val="left" w:pos="7773"/>
         </w:tabs>
       </w:pPr>
+    </w:p>
+    <w:p>
+      <w:pPr>
+        <w:tabs>
+          <w:tab w:val="left" w:pos="7773"/>
+        </w:tabs>
+      </w:pPr>
+      <w:proofErr w:type="spellStart"/>
+      <w:r>
+        <w:t>Mou</w:t>
+      </w:r>
+      <w:proofErr w:type="spellEnd"/>
+      <w:r>
+        <w:t xml:space="preserve"> (markdown editor for web developers)</w:t>
+      </w:r>
+    </w:p>
+    <w:p>
+      <w:pPr>
+        <w:tabs>
+          <w:tab w:val="left" w:pos="7773"/>
+        </w:tabs>
+      </w:pPr>
+      <w:r>
+        <w:t>Markdown</w:t>
+      </w:r>
+    </w:p>
+    <w:p>
+      <w:pPr>
+        <w:tabs>
+          <w:tab w:val="left" w:pos="7773"/>
+        </w:tabs>
+      </w:pPr>
+      <w:proofErr w:type="spellStart"/>
+      <w:r>
+        <w:t>Macdown</w:t>
+      </w:r>
+      <w:proofErr w:type="spellEnd"/>
+      <w:r>
+        <w:t xml:space="preserve"> (is another one </w:t>
+      </w:r>
+      <w:proofErr w:type="spellStart"/>
+      <w:r>
+        <w:t>url</w:t>
+      </w:r>
+      <w:proofErr w:type="spellEnd"/>
+      <w:r>
+        <w:t xml:space="preserve">: macdown.uranusjr.com) </w:t>
+      </w:r>
+    </w:p>
+    <w:p>
+      <w:pPr>
+        <w:tabs>
+          <w:tab w:val="left" w:pos="7773"/>
+        </w:tabs>
+      </w:pPr>
+      <w:r>
+        <w:t xml:space="preserve">Push the write up and save it as a readme.md </w:t>
+      </w:r>
+    </w:p>
+    <w:p>
+      <w:pPr>
+        <w:tabs>
+          <w:tab w:val="left" w:pos="7773"/>
+        </w:tabs>
+      </w:pPr>
+    </w:p>
+    <w:p>
+      <w:pPr>
+        <w:tabs>
+          <w:tab w:val="left" w:pos="7773"/>
+        </w:tabs>
+      </w:pPr>
+      <w:proofErr w:type="spellStart"/>
+      <w:r>
+        <w:t>App.get</w:t>
+      </w:r>
+      <w:proofErr w:type="spellEnd"/>
+      <w:r>
+        <w:t xml:space="preserve"> (‘/videos/levels/</w:t>
+      </w:r>
+      <w:proofErr w:type="gramStart"/>
+      <w:r>
+        <w:t>:levels’</w:t>
+      </w:r>
+      <w:proofErr w:type="gramEnd"/>
+      <w:r>
+        <w:t>)</w:t>
+      </w:r>
+    </w:p>
+    <w:p>
+      <w:pPr>
+        <w:tabs>
+          <w:tab w:val="left" w:pos="7773"/>
+        </w:tabs>
+      </w:pPr>
+      <w:proofErr w:type="spellStart"/>
+      <w:proofErr w:type="gramStart"/>
+      <w:r>
+        <w:t>Video.findAll</w:t>
+      </w:r>
+      <w:proofErr w:type="spellEnd"/>
+      <w:r>
+        <w:t>(</w:t>
+      </w:r>
+      <w:proofErr w:type="spellStart"/>
+      <w:proofErr w:type="gramEnd"/>
+      <w:r>
+        <w:t>order_by:level</w:t>
+      </w:r>
+      <w:proofErr w:type="spellEnd"/>
+      <w:r>
+        <w:t>)</w:t>
+      </w:r>
+    </w:p>
+    <w:p>
+      <w:pPr>
+        <w:tabs>
+          <w:tab w:val="left" w:pos="7773"/>
+        </w:tabs>
+      </w:pPr>
+    </w:p>
+    <w:p>
+      <w:pPr>
+        <w:tabs>
+          <w:tab w:val="left" w:pos="7773"/>
+        </w:tabs>
+      </w:pPr>
+    </w:p>
+    <w:p>
+      <w:pPr>
+        <w:tabs>
+          <w:tab w:val="left" w:pos="7773"/>
+        </w:tabs>
+      </w:pPr>
+      <w:r>
+        <w:t>Buttons or as links</w:t>
+      </w:r>
+    </w:p>
+    <w:p>
+      <w:pPr>
+        <w:tabs>
+          <w:tab w:val="left" w:pos="7773"/>
+        </w:tabs>
+      </w:pPr>
+      <w:r>
+        <w:t xml:space="preserve">&lt;a </w:t>
+      </w:r>
+      <w:proofErr w:type="spellStart"/>
+      <w:r>
+        <w:t>href</w:t>
+      </w:r>
+      <w:proofErr w:type="spellEnd"/>
+      <w:r>
+        <w:t xml:space="preserve"> : </w:t>
+      </w:r>
+      <w:proofErr w:type="spellStart"/>
+      <w:r>
+        <w:t>src</w:t>
+      </w:r>
+      <w:proofErr w:type="spellEnd"/>
+      <w:r>
+        <w:t xml:space="preserve"> =”&lt;%lkjlkjlkjkjlkjk%&gt;</w:t>
+      </w:r>
       <w:bookmarkStart w:id="0" w:name="_GoBack"/>
       <w:bookmarkEnd w:id="0"/>
-    </w:p>
-    <w:p>
-      <w:pPr>
-        <w:tabs>
-          <w:tab w:val="left" w:pos="7773"/>
-        </w:tabs>
-      </w:pPr>
-      <w:proofErr w:type="spellStart"/>
-      <w:r>
-        <w:t>Mou</w:t>
-      </w:r>
-      <w:proofErr w:type="spellEnd"/>
-      <w:r>
-        <w:t xml:space="preserve"> (markdown editor for web developers)</w:t>
-      </w:r>
-    </w:p>
-    <w:p>
-      <w:pPr>
-        <w:tabs>
-          <w:tab w:val="left" w:pos="7773"/>
-        </w:tabs>
-      </w:pPr>
-      <w:r>
-        <w:t>Markdown</w:t>
-      </w:r>
-    </w:p>
-    <w:p>
-      <w:pPr>
-        <w:tabs>
-          <w:tab w:val="left" w:pos="7773"/>
-        </w:tabs>
-      </w:pPr>
-      <w:r>
-        <w:t xml:space="preserve">Push the write up and save it as a readme.md </w:t>
-      </w:r>
     </w:p>
     <w:sectPr>
       <w:pgSz w:w="12240" w:h="15840"/>

</xml_diff>